<commit_message>
Added PDF of handout
</commit_message>
<xml_diff>
--- a/CrashCourseHandout.docx
+++ b/CrashCourseHandout.docx
@@ -4,50 +4,103 @@
   <w:body>
     <w:p>
       <w:pPr>
-        <w:jc w:val="center"/>
+        <w:jc w:val="left"/>
         <w:rPr>
           <w:rFonts w:ascii="Helvetica Neue Light" w:hAnsi="Helvetica Neue Light"/>
-          <w:sz w:val="100"/>
-          <w:szCs w:val="100"/>
+          <w:color w:val="548DD4" w:themeColor="text2" w:themeTint="99"/>
+          <w:sz w:val="84"/>
+          <w:szCs w:val="84"/>
         </w:rPr>
       </w:pPr>
       <w:r>
         <w:rPr>
           <w:rFonts w:ascii="Helvetica Neue Light" w:hAnsi="Helvetica Neue Light"/>
-          <w:sz w:val="100"/>
-          <w:szCs w:val="100"/>
+          <w:color w:val="F79646" w:themeColor="accent6"/>
+          <w:sz w:val="84"/>
+          <w:szCs w:val="84"/>
+        </w:rPr>
+        <w:t>&lt;</w:t>
+      </w:r>
+      <w:r>
+        <w:rPr>
+          <w:rFonts w:ascii="Helvetica Neue Light" w:hAnsi="Helvetica Neue Light"/>
+          <w:color w:val="F79646" w:themeColor="accent6"/>
+          <w:sz w:val="84"/>
+          <w:szCs w:val="84"/>
+        </w:rPr>
+        <w:t>h1</w:t>
+      </w:r>
+      <w:r>
+        <w:rPr>
+          <w:rFonts w:ascii="Helvetica Neue Light" w:hAnsi="Helvetica Neue Light"/>
+          <w:color w:val="F79646" w:themeColor="accent6"/>
+          <w:sz w:val="84"/>
+          <w:szCs w:val="84"/>
+        </w:rPr>
+        <w:t>&gt;</w:t>
+      </w:r>
+      <w:r>
+        <w:rPr>
+          <w:rFonts w:ascii="Helvetica Neue Light" w:hAnsi="Helvetica Neue Light"/>
+          <w:color w:val="548DD4" w:themeColor="text2" w:themeTint="99"/>
+          <w:sz w:val="84"/>
+          <w:szCs w:val="84"/>
         </w:rPr>
         <w:t xml:space="preserve">WEB DESIGN </w:t>
       </w:r>
       <w:r>
         <w:rPr>
           <w:rFonts w:ascii="Helvetica Neue Light" w:hAnsi="Helvetica Neue Light"/>
-          <w:sz w:val="100"/>
-          <w:szCs w:val="100"/>
+          <w:color w:val="548DD4" w:themeColor="text2" w:themeTint="99"/>
+          <w:sz w:val="84"/>
+          <w:szCs w:val="84"/>
         </w:rPr>
         <w:t>CRASH COURSE</w:t>
       </w:r>
-    </w:p>
-    <w:p>
-      <w:pPr>
-        <w:jc w:val="center"/>
-      </w:pPr>
-      <w:r>
-        <w:t>March 28, 2014   +</w:t>
-      </w:r>
-      <w:proofErr w:type="gramStart"/>
-      <w:r>
-        <w:t>+   Visual</w:t>
-      </w:r>
-      <w:proofErr w:type="gramEnd"/>
-      <w:r>
-        <w:t xml:space="preserve"> Art &amp; Technology   ++   github.com/</w:t>
-      </w:r>
-      <w:proofErr w:type="spellStart"/>
-      <w:r>
-        <w:t>jeffthompson</w:t>
-      </w:r>
-      <w:proofErr w:type="spellEnd"/>
+      <w:r>
+        <w:rPr>
+          <w:rFonts w:ascii="Helvetica Neue Light" w:hAnsi="Helvetica Neue Light"/>
+          <w:color w:val="F79646" w:themeColor="accent6"/>
+          <w:sz w:val="84"/>
+          <w:szCs w:val="84"/>
+        </w:rPr>
+        <w:t>&lt;/h1</w:t>
+      </w:r>
+      <w:r>
+        <w:rPr>
+          <w:rFonts w:ascii="Helvetica Neue Light" w:hAnsi="Helvetica Neue Light"/>
+          <w:color w:val="F79646" w:themeColor="accent6"/>
+          <w:sz w:val="84"/>
+          <w:szCs w:val="84"/>
+        </w:rPr>
+        <w:t>&gt;</w:t>
+      </w:r>
+    </w:p>
+    <w:p>
+      <w:pPr>
+        <w:jc w:val="left"/>
+      </w:pPr>
+      <w:r>
+        <w:t xml:space="preserve">March 28, 2014   </w:t>
+      </w:r>
+      <w:r>
+        <w:rPr>
+          <w:color w:val="F79646" w:themeColor="accent6"/>
+        </w:rPr>
+        <w:t>++</w:t>
+      </w:r>
+      <w:r>
+        <w:t xml:space="preserve">   Visual Art &amp; Technology   </w:t>
+      </w:r>
+      <w:r>
+        <w:rPr>
+          <w:color w:val="F79646" w:themeColor="accent6"/>
+        </w:rPr>
+        <w:t>++</w:t>
+      </w:r>
+      <w:r>
+        <w:t xml:space="preserve">   github.com/jeffthompson</w:t>
+      </w:r>
     </w:p>
     <w:p/>
     <w:p/>
@@ -138,7 +191,7 @@
       <w:r>
         <w:tab/>
       </w:r>
-      <w:hyperlink r:id="rId8" w:history="1">
+      <w:hyperlink r:id="rId9" w:history="1">
         <w:r>
           <w:rPr>
             <w:rStyle w:val="Hyperlink"/>
@@ -148,10 +201,7 @@
         </w:r>
       </w:hyperlink>
     </w:p>
-    <w:p>
-      <w:bookmarkStart w:id="0" w:name="_GoBack"/>
-      <w:bookmarkEnd w:id="0"/>
-    </w:p>
+    <w:p/>
     <w:p/>
     <w:p/>
     <w:p>
@@ -201,7 +251,17 @@
         <w:t xml:space="preserve">lements are </w:t>
       </w:r>
       <w:r>
-        <w:t>called “tags”, denoted by &lt; &gt;.</w:t>
+        <w:t xml:space="preserve">called “tags”, denoted by </w:t>
+      </w:r>
+      <w:r>
+        <w:rPr>
+          <w:rFonts w:ascii="Monaco" w:hAnsi="Monaco"/>
+          <w:color w:val="F79646" w:themeColor="accent6"/>
+        </w:rPr>
+        <w:t>&lt; &gt;</w:t>
+      </w:r>
+      <w:r>
+        <w:t>.</w:t>
       </w:r>
     </w:p>
     <w:p/>
@@ -209,14 +269,12 @@
       <w:pPr>
         <w:ind w:left="2160" w:hanging="2160"/>
       </w:pPr>
-      <w:proofErr w:type="spellStart"/>
       <w:r>
         <w:rPr>
           <w:b/>
         </w:rPr>
         <w:t>CSS</w:t>
       </w:r>
-      <w:proofErr w:type="spellEnd"/>
       <w:r>
         <w:t xml:space="preserve"> </w:t>
       </w:r>
@@ -232,14 +290,12 @@
       <w:pPr>
         <w:ind w:left="2160" w:hanging="2160"/>
       </w:pPr>
-      <w:proofErr w:type="spellStart"/>
       <w:r>
         <w:rPr>
           <w:b/>
         </w:rPr>
         <w:t>PHP</w:t>
       </w:r>
-      <w:proofErr w:type="spellEnd"/>
       <w:r>
         <w:tab/>
       </w:r>
@@ -253,15 +309,19 @@
         <w:t>scripting language to create dynamic HTML</w:t>
       </w:r>
       <w:r>
-        <w:t xml:space="preserve"> pages. Takes a bit of getting used to but </w:t>
-      </w:r>
-      <w:proofErr w:type="gramStart"/>
-      <w:r>
-        <w:t>is</w:t>
-      </w:r>
-      <w:proofErr w:type="gramEnd"/>
-      <w:r>
-        <w:t xml:space="preserve"> very powerful, especially for larger, more complex sites.</w:t>
+        <w:t xml:space="preserve"> pages. Takes a bit of gettin</w:t>
+      </w:r>
+      <w:r>
+        <w:t>g used to, but is very powerful (</w:t>
+      </w:r>
+      <w:r>
+        <w:t>especially for larger, more complex sites</w:t>
+      </w:r>
+      <w:r>
+        <w:t>)</w:t>
+      </w:r>
+      <w:r>
+        <w:t>.</w:t>
       </w:r>
     </w:p>
     <w:p/>
@@ -288,25 +348,17 @@
         <w:t>A client-side scripting language for everyth</w:t>
       </w:r>
       <w:r>
-        <w:t xml:space="preserve">ing from basic user interaction to dynamic content like animated transitions and full-on videogames! Often extended with the popular </w:t>
-      </w:r>
-      <w:proofErr w:type="spellStart"/>
-      <w:r>
-        <w:t>JQuery</w:t>
-      </w:r>
-      <w:proofErr w:type="spellEnd"/>
-      <w:r>
-        <w:t xml:space="preserve"> library.</w:t>
+        <w:t>ing from basic user interaction to dynamic content like animated transitions and full-on videogames! Often extended with the popular JQuery library.</w:t>
       </w:r>
     </w:p>
     <w:p/>
     <w:p>
       <w:pPr>
-        <w:rPr>
-          <w:b/>
-        </w:rPr>
-      </w:pPr>
-      <w:proofErr w:type="gramStart"/>
+        <w:ind w:left="2160" w:hanging="2160"/>
+        <w:rPr>
+          <w:b/>
+        </w:rPr>
+      </w:pPr>
       <w:r>
         <w:rPr>
           <w:b/>
@@ -320,18 +372,14 @@
         <w:tab/>
       </w:r>
       <w:r>
-        <w:rPr>
-          <w:b/>
-        </w:rPr>
-        <w:tab/>
-      </w:r>
-      <w:r>
         <w:t>The hard-drive that stores</w:t>
       </w:r>
       <w:r>
         <w:t xml:space="preserve"> and “serves” your website’s files to visitors.</w:t>
       </w:r>
-      <w:proofErr w:type="gramEnd"/>
+      <w:r>
+        <w:t xml:space="preserve"> This is often called “hosting” – I suggest using 1and1 or GoDaddy.</w:t>
+      </w:r>
     </w:p>
     <w:p/>
     <w:p>
@@ -354,8 +402,16 @@
         <w:tab/>
       </w:r>
       <w:r>
-        <w:t>The address to your site (like amazon.com) – this is essentially “rented” on a yearly basis.</w:t>
-      </w:r>
+        <w:t>The address to your site (like amazon.com) – this is essenti</w:t>
+      </w:r>
+      <w:r>
+        <w:t>ally “rented” on a yearl</w:t>
+      </w:r>
+      <w:r>
+        <w:t>y basis (usually about $15/year from your hosting provider).</w:t>
+      </w:r>
+      <w:bookmarkStart w:id="0" w:name="_GoBack"/>
+      <w:bookmarkEnd w:id="0"/>
     </w:p>
     <w:p/>
     <w:p>
@@ -376,7 +432,15 @@
           <w:szCs w:val="36"/>
         </w:rPr>
         <w:lastRenderedPageBreak/>
-        <w:t>COLOR</w:t>
+        <w:t>C</w:t>
+      </w:r>
+      <w:r>
+        <w:rPr>
+          <w:rFonts w:ascii="Helvetica Neue Light" w:hAnsi="Helvetica Neue Light"/>
+          <w:sz w:val="36"/>
+          <w:szCs w:val="36"/>
+        </w:rPr>
+        <w:t>OLOR</w:t>
       </w:r>
     </w:p>
     <w:p>
@@ -441,159 +505,152 @@
           <w:color w:val="F79646" w:themeColor="accent6"/>
         </w:rPr>
       </w:pPr>
-      <w:proofErr w:type="gramStart"/>
-      <w:r>
-        <w:rPr>
-          <w:rFonts w:ascii="Monaco" w:hAnsi="Monaco"/>
-          <w:color w:val="F79646" w:themeColor="accent6"/>
+      <w:r>
+        <w:rPr>
+          <w:rFonts w:ascii="Monaco" w:hAnsi="Monaco"/>
+          <w:color w:val="F79646" w:themeColor="accent6"/>
+        </w:rPr>
+        <w:t>white, black, red, blue</w:t>
+      </w:r>
+      <w:r>
+        <w:rPr>
+          <w:rFonts w:ascii="Monaco" w:hAnsi="Monaco"/>
+          <w:color w:val="F79646" w:themeColor="accent6"/>
+        </w:rPr>
+        <w:tab/>
+      </w:r>
+      <w:r>
+        <w:rPr>
+          <w:rFonts w:ascii="Monaco" w:hAnsi="Monaco"/>
+          <w:color w:val="F79646" w:themeColor="accent6"/>
+        </w:rPr>
+        <w:tab/>
+      </w:r>
+    </w:p>
+    <w:p/>
+    <w:p/>
+    <w:p>
+      <w:r>
+        <w:rPr>
+          <w:b/>
+        </w:rPr>
+        <w:t>RGB VALUES</w:t>
+      </w:r>
+    </w:p>
+    <w:p>
+      <w:r>
+        <w:t xml:space="preserve">Red, green, and blue (RGB) can be mixed to create all the colors; values </w:t>
+      </w:r>
+      <w:r>
+        <w:t xml:space="preserve">are </w:t>
+      </w:r>
+      <w:r>
+        <w:t>between 0 (no color) – 255 (full amount). For example:</w:t>
+      </w:r>
+    </w:p>
+    <w:p/>
+    <w:p>
+      <w:pPr>
+        <w:ind w:left="720"/>
+      </w:pPr>
+      <w:r>
+        <w:rPr>
+          <w:rFonts w:ascii="Monaco" w:hAnsi="Monaco"/>
         </w:rPr>
         <w:t>white</w:t>
       </w:r>
-      <w:proofErr w:type="gramEnd"/>
-      <w:r>
-        <w:rPr>
-          <w:rFonts w:ascii="Monaco" w:hAnsi="Monaco"/>
-          <w:color w:val="F79646" w:themeColor="accent6"/>
-        </w:rPr>
-        <w:t>, black, red, blue</w:t>
-      </w:r>
-      <w:r>
-        <w:rPr>
-          <w:rFonts w:ascii="Monaco" w:hAnsi="Monaco"/>
-          <w:color w:val="F79646" w:themeColor="accent6"/>
-        </w:rPr>
-        <w:tab/>
-      </w:r>
-      <w:r>
-        <w:rPr>
-          <w:rFonts w:ascii="Monaco" w:hAnsi="Monaco"/>
-          <w:color w:val="F79646" w:themeColor="accent6"/>
-        </w:rPr>
-        <w:tab/>
-      </w:r>
-    </w:p>
-    <w:p/>
-    <w:p>
-      <w:proofErr w:type="spellStart"/>
-      <w:r>
-        <w:rPr>
-          <w:b/>
-        </w:rPr>
-        <w:t>RGB</w:t>
-      </w:r>
-      <w:proofErr w:type="spellEnd"/>
-      <w:r>
-        <w:rPr>
-          <w:b/>
-        </w:rPr>
-        <w:t xml:space="preserve"> VALUES</w:t>
-      </w:r>
-    </w:p>
-    <w:p>
-      <w:r>
-        <w:t>Red, green, and blue (</w:t>
-      </w:r>
-      <w:proofErr w:type="spellStart"/>
-      <w:r>
-        <w:t>RGB</w:t>
-      </w:r>
-      <w:proofErr w:type="spellEnd"/>
-      <w:r>
-        <w:t xml:space="preserve">) can be mixed to create all the colors; values </w:t>
-      </w:r>
-      <w:r>
-        <w:t xml:space="preserve">are </w:t>
-      </w:r>
-      <w:r>
-        <w:t>between 0 (no color) – 255 (full amount). For example:</w:t>
-      </w:r>
-    </w:p>
-    <w:p/>
+      <w:r>
+        <w:rPr>
+          <w:rFonts w:ascii="Monaco" w:hAnsi="Monaco"/>
+        </w:rPr>
+        <w:t xml:space="preserve">  </w:t>
+      </w:r>
+      <w:r>
+        <w:rPr>
+          <w:rFonts w:ascii="Monaco" w:hAnsi="Monaco"/>
+          <w:color w:val="F79646" w:themeColor="accent6"/>
+        </w:rPr>
+        <w:t>rgb(255,255,255)</w:t>
+      </w:r>
+      <w:r>
+        <w:rPr>
+          <w:rFonts w:ascii="Monaco" w:hAnsi="Monaco"/>
+        </w:rPr>
+        <w:tab/>
+      </w:r>
+      <w:r>
+        <w:rPr>
+          <w:rFonts w:ascii="Monaco" w:hAnsi="Monaco"/>
+        </w:rPr>
+        <w:tab/>
+        <w:t>black</w:t>
+      </w:r>
+      <w:r>
+        <w:rPr>
+          <w:rFonts w:ascii="Monaco" w:hAnsi="Monaco"/>
+        </w:rPr>
+        <w:t xml:space="preserve">   </w:t>
+      </w:r>
+      <w:r>
+        <w:rPr>
+          <w:rFonts w:ascii="Monaco" w:hAnsi="Monaco"/>
+          <w:color w:val="F79646" w:themeColor="accent6"/>
+        </w:rPr>
+        <w:t>rgb(0,0,0)</w:t>
+      </w:r>
+    </w:p>
     <w:p>
       <w:pPr>
         <w:ind w:left="720"/>
-      </w:pPr>
-      <w:proofErr w:type="gramStart"/>
-      <w:r>
-        <w:rPr>
-          <w:rFonts w:ascii="Monaco" w:hAnsi="Monaco"/>
-        </w:rPr>
-        <w:t>white</w:t>
-      </w:r>
-      <w:proofErr w:type="gramEnd"/>
+        <w:rPr>
+          <w:rFonts w:ascii="Monaco" w:hAnsi="Monaco"/>
+        </w:rPr>
+      </w:pPr>
+      <w:r>
+        <w:rPr>
+          <w:rFonts w:ascii="Monaco" w:hAnsi="Monaco"/>
+        </w:rPr>
+        <w:t>red</w:t>
+      </w:r>
       <w:r>
         <w:rPr>
           <w:rFonts w:ascii="Monaco" w:hAnsi="Monaco"/>
         </w:rPr>
         <w:t xml:space="preserve">  </w:t>
       </w:r>
-      <w:proofErr w:type="spellStart"/>
-      <w:r>
-        <w:rPr>
-          <w:rFonts w:ascii="Monaco" w:hAnsi="Monaco"/>
-          <w:color w:val="F79646" w:themeColor="accent6"/>
-        </w:rPr>
-        <w:t>rgb</w:t>
-      </w:r>
-      <w:proofErr w:type="spellEnd"/>
-      <w:r>
-        <w:rPr>
-          <w:rFonts w:ascii="Monaco" w:hAnsi="Monaco"/>
-          <w:color w:val="F79646" w:themeColor="accent6"/>
-        </w:rPr>
-        <w:t>(255,255,255)</w:t>
-      </w:r>
-      <w:r>
-        <w:rPr>
-          <w:rFonts w:ascii="Monaco" w:hAnsi="Monaco"/>
-        </w:rPr>
-        <w:tab/>
-      </w:r>
-      <w:r>
-        <w:rPr>
-          <w:rFonts w:ascii="Monaco" w:hAnsi="Monaco"/>
-        </w:rPr>
-        <w:tab/>
-        <w:t>black</w:t>
-      </w:r>
-      <w:r>
-        <w:rPr>
-          <w:rFonts w:ascii="Monaco" w:hAnsi="Monaco"/>
-        </w:rPr>
-        <w:t xml:space="preserve">   </w:t>
-      </w:r>
-      <w:proofErr w:type="spellStart"/>
-      <w:r>
-        <w:rPr>
-          <w:rFonts w:ascii="Monaco" w:hAnsi="Monaco"/>
-          <w:color w:val="F79646" w:themeColor="accent6"/>
-        </w:rPr>
-        <w:t>rgb</w:t>
-      </w:r>
-      <w:proofErr w:type="spellEnd"/>
-      <w:r>
-        <w:rPr>
-          <w:rFonts w:ascii="Monaco" w:hAnsi="Monaco"/>
-          <w:color w:val="F79646" w:themeColor="accent6"/>
-        </w:rPr>
-        <w:t>(0,0,0)</w:t>
-      </w:r>
-    </w:p>
-    <w:p>
-      <w:pPr>
-        <w:ind w:left="720"/>
-        <w:rPr>
-          <w:rFonts w:ascii="Monaco" w:hAnsi="Monaco"/>
-        </w:rPr>
-      </w:pPr>
-      <w:proofErr w:type="gramStart"/>
-      <w:r>
-        <w:rPr>
-          <w:rFonts w:ascii="Monaco" w:hAnsi="Monaco"/>
-        </w:rPr>
-        <w:t>red</w:t>
-      </w:r>
-      <w:proofErr w:type="gramEnd"/>
+      <w:r>
+        <w:rPr>
+          <w:rFonts w:ascii="Monaco" w:hAnsi="Monaco"/>
+        </w:rPr>
+        <w:tab/>
+        <w:t xml:space="preserve"> </w:t>
+      </w:r>
+      <w:r>
+        <w:rPr>
+          <w:rFonts w:ascii="Monaco" w:hAnsi="Monaco"/>
+          <w:color w:val="F79646" w:themeColor="accent6"/>
+        </w:rPr>
+        <w:t>rgb(0,0,0)</w:t>
+      </w:r>
+      <w:r>
+        <w:rPr>
+          <w:rFonts w:ascii="Monaco" w:hAnsi="Monaco"/>
+        </w:rPr>
+        <w:tab/>
+      </w:r>
+      <w:r>
+        <w:rPr>
+          <w:rFonts w:ascii="Monaco" w:hAnsi="Monaco"/>
+        </w:rPr>
+        <w:tab/>
+      </w:r>
+      <w:r>
+        <w:rPr>
+          <w:rFonts w:ascii="Monaco" w:hAnsi="Monaco"/>
+        </w:rPr>
+        <w:tab/>
+        <w:t>yellow</w:t>
+      </w:r>
       <w:r>
         <w:rPr>
           <w:rFonts w:ascii="Monaco" w:hAnsi="Monaco"/>
@@ -603,66 +660,9 @@
       <w:r>
         <w:rPr>
           <w:rFonts w:ascii="Monaco" w:hAnsi="Monaco"/>
-        </w:rPr>
-        <w:tab/>
-        <w:t xml:space="preserve"> </w:t>
-      </w:r>
-      <w:proofErr w:type="spellStart"/>
-      <w:r>
-        <w:rPr>
-          <w:rFonts w:ascii="Monaco" w:hAnsi="Monaco"/>
-          <w:color w:val="F79646" w:themeColor="accent6"/>
-        </w:rPr>
-        <w:t>rgb</w:t>
-      </w:r>
-      <w:proofErr w:type="spellEnd"/>
-      <w:r>
-        <w:rPr>
-          <w:rFonts w:ascii="Monaco" w:hAnsi="Monaco"/>
-          <w:color w:val="F79646" w:themeColor="accent6"/>
-        </w:rPr>
-        <w:t>(0,0,0)</w:t>
-      </w:r>
-      <w:r>
-        <w:rPr>
-          <w:rFonts w:ascii="Monaco" w:hAnsi="Monaco"/>
-        </w:rPr>
-        <w:tab/>
-      </w:r>
-      <w:r>
-        <w:rPr>
-          <w:rFonts w:ascii="Monaco" w:hAnsi="Monaco"/>
-        </w:rPr>
-        <w:tab/>
-      </w:r>
-      <w:r>
-        <w:rPr>
-          <w:rFonts w:ascii="Monaco" w:hAnsi="Monaco"/>
-        </w:rPr>
-        <w:tab/>
-        <w:t>yellow</w:t>
-      </w:r>
-      <w:r>
-        <w:rPr>
-          <w:rFonts w:ascii="Monaco" w:hAnsi="Monaco"/>
-        </w:rPr>
-        <w:t xml:space="preserve">  </w:t>
-      </w:r>
-      <w:proofErr w:type="spellStart"/>
-      <w:r>
-        <w:rPr>
-          <w:rFonts w:ascii="Monaco" w:hAnsi="Monaco"/>
-          <w:color w:val="F79646" w:themeColor="accent6"/>
-        </w:rPr>
-        <w:t>rgb</w:t>
-      </w:r>
-      <w:proofErr w:type="spellEnd"/>
-      <w:r>
-        <w:rPr>
-          <w:rFonts w:ascii="Monaco" w:hAnsi="Monaco"/>
-          <w:color w:val="F79646" w:themeColor="accent6"/>
-        </w:rPr>
-        <w:t>(255,255,0)</w:t>
+          <w:color w:val="F79646" w:themeColor="accent6"/>
+        </w:rPr>
+        <w:t>rgb(255,255,0)</w:t>
       </w:r>
     </w:p>
     <w:p/>
@@ -707,32 +707,7 @@
           <w:rFonts w:ascii="Monaco" w:hAnsi="Monaco"/>
           <w:color w:val="F79646" w:themeColor="accent6"/>
         </w:rPr>
-        <w:t>&lt;</w:t>
-      </w:r>
-      <w:proofErr w:type="gramStart"/>
-      <w:r>
-        <w:rPr>
-          <w:rFonts w:ascii="Monaco" w:hAnsi="Monaco"/>
-          <w:color w:val="F79646" w:themeColor="accent6"/>
-        </w:rPr>
-        <w:t>!</w:t>
-      </w:r>
-      <w:proofErr w:type="spellStart"/>
-      <w:r>
-        <w:rPr>
-          <w:rFonts w:ascii="Monaco" w:hAnsi="Monaco"/>
-          <w:color w:val="F79646" w:themeColor="accent6"/>
-        </w:rPr>
-        <w:t>DOCTYPE</w:t>
-      </w:r>
-      <w:proofErr w:type="spellEnd"/>
-      <w:proofErr w:type="gramEnd"/>
-      <w:r>
-        <w:rPr>
-          <w:rFonts w:ascii="Monaco" w:hAnsi="Monaco"/>
-          <w:color w:val="F79646" w:themeColor="accent6"/>
-        </w:rPr>
-        <w:t xml:space="preserve"> html&gt;</w:t>
+        <w:t>&lt;!DOCTYPE html&gt;</w:t>
       </w:r>
     </w:p>
     <w:p>
@@ -748,23 +723,7 @@
           <w:rFonts w:ascii="Monaco" w:hAnsi="Monaco"/>
           <w:color w:val="F79646" w:themeColor="accent6"/>
         </w:rPr>
-        <w:t>&lt;</w:t>
-      </w:r>
-      <w:proofErr w:type="gramStart"/>
-      <w:r>
-        <w:rPr>
-          <w:rFonts w:ascii="Monaco" w:hAnsi="Monaco"/>
-          <w:color w:val="F79646" w:themeColor="accent6"/>
-        </w:rPr>
-        <w:t>html</w:t>
-      </w:r>
-      <w:proofErr w:type="gramEnd"/>
-      <w:r>
-        <w:rPr>
-          <w:rFonts w:ascii="Monaco" w:hAnsi="Monaco"/>
-          <w:color w:val="F79646" w:themeColor="accent6"/>
-        </w:rPr>
-        <w:t>&gt;</w:t>
+        <w:t>&lt;html&gt;</w:t>
       </w:r>
     </w:p>
     <w:p>
@@ -780,23 +739,7 @@
           <w:rFonts w:ascii="Monaco" w:hAnsi="Monaco"/>
           <w:color w:val="F79646" w:themeColor="accent6"/>
         </w:rPr>
-        <w:t xml:space="preserve">  &lt;</w:t>
-      </w:r>
-      <w:proofErr w:type="gramStart"/>
-      <w:r>
-        <w:rPr>
-          <w:rFonts w:ascii="Monaco" w:hAnsi="Monaco"/>
-          <w:color w:val="F79646" w:themeColor="accent6"/>
-        </w:rPr>
-        <w:t>head</w:t>
-      </w:r>
-      <w:proofErr w:type="gramEnd"/>
-      <w:r>
-        <w:rPr>
-          <w:rFonts w:ascii="Monaco" w:hAnsi="Monaco"/>
-          <w:color w:val="F79646" w:themeColor="accent6"/>
-        </w:rPr>
-        <w:t>&gt;</w:t>
+        <w:t xml:space="preserve">  &lt;head&gt;</w:t>
       </w:r>
     </w:p>
     <w:p>
@@ -811,23 +754,7 @@
           <w:rFonts w:ascii="Monaco" w:hAnsi="Monaco"/>
           <w:color w:val="F79646" w:themeColor="accent6"/>
         </w:rPr>
-        <w:t xml:space="preserve">    &lt;</w:t>
-      </w:r>
-      <w:proofErr w:type="gramStart"/>
-      <w:r>
-        <w:rPr>
-          <w:rFonts w:ascii="Monaco" w:hAnsi="Monaco"/>
-          <w:color w:val="F79646" w:themeColor="accent6"/>
-        </w:rPr>
-        <w:t>title</w:t>
-      </w:r>
-      <w:proofErr w:type="gramEnd"/>
-      <w:r>
-        <w:rPr>
-          <w:rFonts w:ascii="Monaco" w:hAnsi="Monaco"/>
-          <w:color w:val="F79646" w:themeColor="accent6"/>
-        </w:rPr>
-        <w:t>&gt;</w:t>
+        <w:t xml:space="preserve">    &lt;title&gt;</w:t>
       </w:r>
       <w:r>
         <w:rPr>
@@ -886,23 +813,7 @@
           <w:rFonts w:ascii="Monaco" w:hAnsi="Monaco"/>
           <w:color w:val="F79646" w:themeColor="accent6"/>
         </w:rPr>
-        <w:t xml:space="preserve">  &lt;</w:t>
-      </w:r>
-      <w:proofErr w:type="gramStart"/>
-      <w:r>
-        <w:rPr>
-          <w:rFonts w:ascii="Monaco" w:hAnsi="Monaco"/>
-          <w:color w:val="F79646" w:themeColor="accent6"/>
-        </w:rPr>
-        <w:t>body</w:t>
-      </w:r>
-      <w:proofErr w:type="gramEnd"/>
-      <w:r>
-        <w:rPr>
-          <w:rFonts w:ascii="Monaco" w:hAnsi="Monaco"/>
-          <w:color w:val="F79646" w:themeColor="accent6"/>
-        </w:rPr>
-        <w:t>&gt;</w:t>
+        <w:t xml:space="preserve">  &lt;body&gt;</w:t>
       </w:r>
     </w:p>
     <w:p>
@@ -924,38 +835,22 @@
           <w:rFonts w:ascii="Monaco" w:hAnsi="Monaco"/>
           <w:color w:val="808080" w:themeColor="background1" w:themeShade="80"/>
         </w:rPr>
-        <w:t>&lt;</w:t>
-      </w:r>
-      <w:proofErr w:type="gramStart"/>
-      <w:r>
+        <w:t>&lt;!-- this where your page content goes! --&gt;</w:t>
+      </w:r>
+    </w:p>
+    <w:p>
+      <w:pPr>
+        <w:ind w:left="720"/>
         <w:rPr>
           <w:rFonts w:ascii="Monaco" w:hAnsi="Monaco"/>
           <w:color w:val="808080" w:themeColor="background1" w:themeShade="80"/>
         </w:rPr>
-        <w:t>!-</w:t>
-      </w:r>
-      <w:proofErr w:type="gramEnd"/>
+      </w:pPr>
       <w:r>
         <w:rPr>
           <w:rFonts w:ascii="Monaco" w:hAnsi="Monaco"/>
           <w:color w:val="808080" w:themeColor="background1" w:themeShade="80"/>
         </w:rPr>
-        <w:t>- this where your page content goes! --&gt;</w:t>
-      </w:r>
-    </w:p>
-    <w:p>
-      <w:pPr>
-        <w:ind w:left="720"/>
-        <w:rPr>
-          <w:rFonts w:ascii="Monaco" w:hAnsi="Monaco"/>
-          <w:color w:val="808080" w:themeColor="background1" w:themeShade="80"/>
-        </w:rPr>
-      </w:pPr>
-      <w:r>
-        <w:rPr>
-          <w:rFonts w:ascii="Monaco" w:hAnsi="Monaco"/>
-          <w:color w:val="808080" w:themeColor="background1" w:themeShade="80"/>
-        </w:rPr>
         <w:t xml:space="preserve">    </w:t>
       </w:r>
       <w:r>
@@ -963,23 +858,7 @@
           <w:rFonts w:ascii="Monaco" w:hAnsi="Monaco"/>
           <w:color w:val="F79646" w:themeColor="accent6"/>
         </w:rPr>
-        <w:t>&lt;</w:t>
-      </w:r>
-      <w:proofErr w:type="gramStart"/>
-      <w:r>
-        <w:rPr>
-          <w:rFonts w:ascii="Monaco" w:hAnsi="Monaco"/>
-          <w:color w:val="F79646" w:themeColor="accent6"/>
-        </w:rPr>
-        <w:t>p</w:t>
-      </w:r>
-      <w:proofErr w:type="gramEnd"/>
-      <w:r>
-        <w:rPr>
-          <w:rFonts w:ascii="Monaco" w:hAnsi="Monaco"/>
-          <w:color w:val="F79646" w:themeColor="accent6"/>
-        </w:rPr>
-        <w:t>&gt;</w:t>
+        <w:t>&lt;p&gt;</w:t>
       </w:r>
       <w:r>
         <w:rPr>
@@ -1062,761 +941,2011 @@
           <w:szCs w:val="36"/>
         </w:rPr>
       </w:pPr>
-      <w:proofErr w:type="spellStart"/>
       <w:r>
         <w:rPr>
           <w:rFonts w:ascii="Helvetica Neue Light" w:hAnsi="Helvetica Neue Light"/>
           <w:sz w:val="36"/>
           <w:szCs w:val="36"/>
         </w:rPr>
-        <w:t>CSS</w:t>
-      </w:r>
-      <w:proofErr w:type="spellEnd"/>
-      <w:r>
+        <w:t>CSS STYLES</w:t>
+      </w:r>
+    </w:p>
+    <w:p>
+      <w:r>
+        <w:t>Styles separate content (the HTML) from its visual presentation, making updates to your site easier and more flexible. They can be applied to:</w:t>
+      </w:r>
+    </w:p>
+    <w:p/>
+    <w:p>
+      <w:pPr>
+        <w:rPr>
+          <w:b/>
+        </w:rPr>
+      </w:pPr>
+      <w:r>
+        <w:rPr>
+          <w:b/>
+        </w:rPr>
+        <w:t>HTML ELEMENT</w:t>
+      </w:r>
+      <w:r>
+        <w:rPr>
+          <w:b/>
+        </w:rPr>
+        <w:t>S</w:t>
+      </w:r>
+      <w:r>
+        <w:rPr>
+          <w:b/>
+        </w:rPr>
+        <w:tab/>
+      </w:r>
+      <w:r>
+        <w:rPr>
+          <w:b/>
+        </w:rPr>
+        <w:tab/>
+      </w:r>
+      <w:r>
+        <w:rPr>
+          <w:b/>
+        </w:rPr>
+        <w:tab/>
+      </w:r>
+      <w:r>
+        <w:rPr>
+          <w:rFonts w:ascii="Monaco" w:hAnsi="Monaco"/>
+          <w:b/>
+          <w:color w:val="F79646" w:themeColor="accent6"/>
+        </w:rPr>
+        <w:t>p {</w:t>
+      </w:r>
+    </w:p>
+    <w:p>
+      <w:pPr>
+        <w:rPr>
+          <w:rFonts w:ascii="Monaco" w:hAnsi="Monaco"/>
+        </w:rPr>
+      </w:pPr>
+      <w:r>
+        <w:t xml:space="preserve">Tags like paragraphs (right), </w:t>
+      </w:r>
+      <w:r>
+        <w:tab/>
+      </w:r>
+      <w:r>
+        <w:tab/>
+        <w:t xml:space="preserve">   </w:t>
+      </w:r>
+      <w:r>
+        <w:t xml:space="preserve"> </w:t>
+      </w:r>
+      <w:r>
+        <w:rPr>
+          <w:rFonts w:ascii="Monaco" w:hAnsi="Monaco"/>
+          <w:color w:val="548DD4" w:themeColor="text2" w:themeTint="99"/>
+        </w:rPr>
+        <w:t>font-size:</w:t>
+      </w:r>
+      <w:r>
+        <w:rPr>
+          <w:rFonts w:ascii="Monaco" w:hAnsi="Monaco"/>
+        </w:rPr>
+        <w:t xml:space="preserve"> 12</w:t>
+      </w:r>
+      <w:r>
+        <w:rPr>
+          <w:rFonts w:ascii="Monaco" w:hAnsi="Monaco"/>
+        </w:rPr>
+        <w:t>px</w:t>
+      </w:r>
+      <w:r>
+        <w:rPr>
+          <w:rFonts w:ascii="Monaco" w:hAnsi="Monaco"/>
+          <w:color w:val="548DD4" w:themeColor="text2" w:themeTint="99"/>
+        </w:rPr>
+        <w:t>;</w:t>
+      </w:r>
+    </w:p>
+    <w:p>
+      <w:pPr>
+        <w:rPr>
+          <w:rFonts w:ascii="Monaco" w:hAnsi="Monaco"/>
+        </w:rPr>
+      </w:pPr>
+      <w:r>
+        <w:t>images, l</w:t>
+      </w:r>
+      <w:r>
+        <w:t>inks,</w:t>
+      </w:r>
+      <w:r>
+        <w:t xml:space="preserve"> etc</w:t>
+      </w:r>
+      <w:r>
+        <w:tab/>
+      </w:r>
+      <w:r>
+        <w:tab/>
+      </w:r>
+      <w:r>
+        <w:tab/>
+      </w:r>
+      <w:r>
+        <w:rPr>
+          <w:rFonts w:ascii="Monaco" w:hAnsi="Monaco"/>
+          <w:color w:val="F79646" w:themeColor="accent6"/>
+        </w:rPr>
+        <w:t>}</w:t>
+      </w:r>
+    </w:p>
+    <w:p/>
+    <w:p>
+      <w:pPr>
+        <w:rPr>
+          <w:b/>
+          <w:color w:val="F79646" w:themeColor="accent6"/>
+        </w:rPr>
+      </w:pPr>
+      <w:r>
+        <w:rPr>
+          <w:b/>
+        </w:rPr>
+        <w:t>ID</w:t>
+      </w:r>
+      <w:r>
+        <w:rPr>
+          <w:b/>
+        </w:rPr>
+        <w:t>s</w:t>
+      </w:r>
+      <w:r>
+        <w:rPr>
+          <w:b/>
+        </w:rPr>
+        <w:tab/>
+      </w:r>
+      <w:r>
+        <w:rPr>
+          <w:b/>
+        </w:rPr>
+        <w:tab/>
+      </w:r>
+      <w:r>
+        <w:rPr>
+          <w:b/>
+        </w:rPr>
+        <w:tab/>
+      </w:r>
+      <w:r>
+        <w:rPr>
+          <w:b/>
+        </w:rPr>
+        <w:tab/>
+      </w:r>
+      <w:r>
+        <w:rPr>
+          <w:b/>
+        </w:rPr>
+        <w:tab/>
+      </w:r>
+      <w:r>
+        <w:rPr>
+          <w:rFonts w:ascii="Monaco" w:hAnsi="Monaco"/>
+          <w:color w:val="F79646" w:themeColor="accent6"/>
+        </w:rPr>
+        <w:t>#</w:t>
+      </w:r>
+      <w:r>
+        <w:rPr>
+          <w:rFonts w:ascii="Monaco" w:hAnsi="Monaco"/>
+          <w:color w:val="F79646" w:themeColor="accent6"/>
+        </w:rPr>
+        <w:t>blog-post {</w:t>
+      </w:r>
+    </w:p>
+    <w:p>
+      <w:r>
+        <w:t>Unique items on the page, given</w:t>
+      </w:r>
+      <w:r>
+        <w:tab/>
+      </w:r>
+      <w:r>
+        <w:tab/>
+        <w:t xml:space="preserve">    </w:t>
+      </w:r>
+      <w:r>
+        <w:rPr>
+          <w:rFonts w:ascii="Monaco" w:hAnsi="Monaco"/>
+          <w:color w:val="548DD4" w:themeColor="text2" w:themeTint="99"/>
+        </w:rPr>
+        <w:t>color:</w:t>
+      </w:r>
+      <w:r>
+        <w:rPr>
+          <w:rFonts w:ascii="Monaco" w:hAnsi="Monaco"/>
+        </w:rPr>
+        <w:t xml:space="preserve"> rgb(255,0,0);</w:t>
+      </w:r>
+    </w:p>
+    <w:p>
+      <w:r>
+        <w:t>name</w:t>
+      </w:r>
+      <w:r>
+        <w:t xml:space="preserve"> and noted by a “#</w:t>
+      </w:r>
+      <w:r>
+        <w:t>” in CSS</w:t>
+      </w:r>
+      <w:r>
+        <w:tab/>
+      </w:r>
+      <w:r>
+        <w:tab/>
+      </w:r>
+      <w:r>
+        <w:rPr>
+          <w:rFonts w:ascii="Monaco" w:hAnsi="Monaco"/>
+          <w:color w:val="F79646" w:themeColor="accent6"/>
+        </w:rPr>
+        <w:t>}</w:t>
+      </w:r>
+    </w:p>
+    <w:p/>
+    <w:p>
+      <w:pPr>
+        <w:rPr>
+          <w:b/>
+          <w:color w:val="F79646" w:themeColor="accent6"/>
+        </w:rPr>
+      </w:pPr>
+      <w:r>
+        <w:rPr>
+          <w:b/>
+        </w:rPr>
+        <w:t>CLASSES</w:t>
+      </w:r>
+      <w:r>
+        <w:tab/>
+      </w:r>
+      <w:r>
+        <w:tab/>
+      </w:r>
+      <w:r>
+        <w:tab/>
+      </w:r>
+      <w:r>
+        <w:tab/>
+      </w:r>
+      <w:r>
+        <w:rPr>
+          <w:rFonts w:ascii="Monaco" w:hAnsi="Monaco"/>
+          <w:color w:val="F79646" w:themeColor="accent6"/>
+        </w:rPr>
+        <w:t>.thumbnails {</w:t>
+      </w:r>
+    </w:p>
+    <w:p>
+      <w:pPr>
+        <w:rPr>
+          <w:b/>
+        </w:rPr>
+      </w:pPr>
+      <w:r>
+        <w:t>Items used multiple times on</w:t>
+      </w:r>
+      <w:r>
+        <w:tab/>
+      </w:r>
+      <w:r>
+        <w:tab/>
+        <w:t xml:space="preserve">   </w:t>
+      </w:r>
+      <w:r>
+        <w:t xml:space="preserve"> </w:t>
+      </w:r>
+      <w:r>
+        <w:rPr>
+          <w:rFonts w:ascii="Monaco" w:hAnsi="Monaco"/>
+          <w:color w:val="548DD4" w:themeColor="text2" w:themeTint="99"/>
+        </w:rPr>
+        <w:t>width:</w:t>
+      </w:r>
+      <w:r>
+        <w:rPr>
+          <w:rFonts w:ascii="Monaco" w:hAnsi="Monaco"/>
+        </w:rPr>
+        <w:t xml:space="preserve"> 250</w:t>
+      </w:r>
+      <w:r>
+        <w:rPr>
+          <w:rFonts w:ascii="Monaco" w:hAnsi="Monaco"/>
+        </w:rPr>
+        <w:t>px</w:t>
+      </w:r>
+      <w:r>
+        <w:rPr>
+          <w:rFonts w:ascii="Monaco" w:hAnsi="Monaco"/>
+          <w:color w:val="548DD4" w:themeColor="text2" w:themeTint="99"/>
+        </w:rPr>
+        <w:t>;</w:t>
+      </w:r>
+    </w:p>
+    <w:p>
+      <w:pPr>
+        <w:rPr>
+          <w:b/>
+        </w:rPr>
+      </w:pPr>
+      <w:r>
+        <w:t>a</w:t>
+      </w:r>
+      <w:r>
+        <w:t xml:space="preserve"> page and</w:t>
+      </w:r>
+      <w:r>
+        <w:t xml:space="preserve"> noted by a “.”</w:t>
+      </w:r>
+      <w:r>
+        <w:tab/>
+      </w:r>
+      <w:r>
+        <w:tab/>
+      </w:r>
+      <w:r>
+        <w:rPr>
+          <w:rFonts w:ascii="Monaco" w:hAnsi="Monaco"/>
+          <w:color w:val="F79646" w:themeColor="accent6"/>
+        </w:rPr>
+        <w:t>}</w:t>
+      </w:r>
+    </w:p>
+    <w:p/>
+    <w:p/>
+    <w:p/>
+    <w:p>
+      <w:pPr>
+        <w:rPr>
+          <w:b/>
+        </w:rPr>
+      </w:pPr>
+      <w:r>
+        <w:rPr>
+          <w:b/>
+        </w:rPr>
+        <w:t>SOME COMMON CSS PROPERTIES</w:t>
+      </w:r>
+    </w:p>
+    <w:p>
+      <w:r>
+        <w:t>While certainly nowhere near exhaustive, here are some common properties:</w:t>
+      </w:r>
+    </w:p>
+    <w:p/>
+    <w:p>
+      <w:pPr>
+        <w:ind w:left="360"/>
+      </w:pPr>
+      <w:r>
+        <w:rPr>
+          <w:rFonts w:ascii="Monaco" w:hAnsi="Monaco"/>
+          <w:color w:val="F79646" w:themeColor="accent6"/>
+        </w:rPr>
+        <w:t>b</w:t>
+      </w:r>
+      <w:r>
+        <w:rPr>
+          <w:rFonts w:ascii="Monaco" w:hAnsi="Monaco"/>
+          <w:color w:val="F79646" w:themeColor="accent6"/>
+        </w:rPr>
+        <w:t>ackground</w:t>
+      </w:r>
+      <w:r>
+        <w:tab/>
+        <w:t>color or image</w:t>
+      </w:r>
+      <w:r>
+        <w:tab/>
+      </w:r>
+      <w:r>
+        <w:tab/>
+      </w:r>
+      <w:r>
+        <w:rPr>
+          <w:rFonts w:ascii="Monaco" w:hAnsi="Monaco"/>
+          <w:color w:val="F79646" w:themeColor="accent6"/>
+        </w:rPr>
+        <w:t>width</w:t>
+      </w:r>
+      <w:r>
+        <w:rPr>
+          <w:rFonts w:ascii="Monaco" w:hAnsi="Monaco"/>
+          <w:color w:val="F79646" w:themeColor="accent6"/>
+        </w:rPr>
+        <w:t>/height</w:t>
+      </w:r>
+      <w:r>
+        <w:tab/>
+        <w:t>defines size of elements</w:t>
+      </w:r>
+    </w:p>
+    <w:p>
+      <w:pPr>
+        <w:ind w:left="360"/>
+        <w:rPr>
+          <w:rFonts w:ascii="Monaco" w:hAnsi="Monaco"/>
+        </w:rPr>
+      </w:pPr>
+    </w:p>
+    <w:p>
+      <w:pPr>
+        <w:ind w:firstLine="360"/>
+      </w:pPr>
+      <w:r>
+        <w:rPr>
+          <w:rFonts w:ascii="Monaco" w:hAnsi="Monaco"/>
+          <w:color w:val="F79646" w:themeColor="accent6"/>
+        </w:rPr>
+        <w:t>f</w:t>
+      </w:r>
+      <w:r>
+        <w:rPr>
+          <w:rFonts w:ascii="Monaco" w:hAnsi="Monaco"/>
+          <w:color w:val="F79646" w:themeColor="accent6"/>
+        </w:rPr>
+        <w:t>ont-family</w:t>
+      </w:r>
+      <w:r>
+        <w:tab/>
+        <w:t>font to use</w:t>
+      </w:r>
+      <w:r>
+        <w:tab/>
+      </w:r>
+      <w:r>
+        <w:tab/>
+      </w:r>
+      <w:r>
+        <w:rPr>
+          <w:rFonts w:ascii="Monaco" w:hAnsi="Monaco"/>
+          <w:color w:val="F79646" w:themeColor="accent6"/>
+        </w:rPr>
+        <w:t>text-align</w:t>
+      </w:r>
+      <w:r>
+        <w:tab/>
+      </w:r>
+      <w:r>
+        <w:tab/>
+        <w:t>left, center, right</w:t>
+      </w:r>
+      <w:r>
+        <w:tab/>
+      </w:r>
+      <w:r>
+        <w:t>, justify</w:t>
+      </w:r>
+      <w:r>
+        <w:tab/>
+      </w:r>
+    </w:p>
+    <w:p>
+      <w:pPr>
+        <w:ind w:left="360"/>
+        <w:rPr>
+          <w:rFonts w:ascii="Monaco" w:hAnsi="Monaco"/>
+          <w:color w:val="F79646" w:themeColor="accent6"/>
+        </w:rPr>
+      </w:pPr>
+    </w:p>
+    <w:p>
+      <w:pPr>
+        <w:ind w:left="360"/>
+      </w:pPr>
+      <w:r>
+        <w:rPr>
+          <w:rFonts w:ascii="Monaco" w:hAnsi="Monaco"/>
+          <w:color w:val="F79646" w:themeColor="accent6"/>
+        </w:rPr>
+        <w:t>f</w:t>
+      </w:r>
+      <w:r>
+        <w:rPr>
+          <w:rFonts w:ascii="Monaco" w:hAnsi="Monaco"/>
+          <w:color w:val="F79646" w:themeColor="accent6"/>
+        </w:rPr>
+        <w:t>ont-size</w:t>
+      </w:r>
+      <w:r>
+        <w:tab/>
+        <w:t>in pixels</w:t>
+      </w:r>
+      <w:r>
+        <w:t xml:space="preserve"> or ems</w:t>
+      </w:r>
+      <w:r>
+        <w:tab/>
+      </w:r>
+      <w:r>
+        <w:tab/>
+      </w:r>
+      <w:r>
+        <w:rPr>
+          <w:rFonts w:ascii="Monaco" w:hAnsi="Monaco"/>
+          <w:color w:val="F79646" w:themeColor="accent6"/>
+        </w:rPr>
+        <w:t>b</w:t>
+      </w:r>
+      <w:r>
+        <w:rPr>
+          <w:rFonts w:ascii="Monaco" w:hAnsi="Monaco"/>
+          <w:color w:val="F79646" w:themeColor="accent6"/>
+        </w:rPr>
+        <w:t>order</w:t>
+      </w:r>
+      <w:r>
+        <w:tab/>
+      </w:r>
+      <w:r>
+        <w:tab/>
+      </w:r>
+      <w:r>
+        <w:t>around an element</w:t>
+      </w:r>
+    </w:p>
+    <w:p>
+      <w:pPr>
+        <w:ind w:left="360"/>
+        <w:rPr>
+          <w:rFonts w:ascii="Monaco" w:hAnsi="Monaco"/>
+          <w:color w:val="F79646" w:themeColor="accent6"/>
+        </w:rPr>
+      </w:pPr>
+    </w:p>
+    <w:p>
+      <w:pPr>
+        <w:ind w:left="360"/>
+      </w:pPr>
+      <w:r>
+        <w:rPr>
+          <w:rFonts w:ascii="Monaco" w:hAnsi="Monaco"/>
+          <w:color w:val="F79646" w:themeColor="accent6"/>
+        </w:rPr>
+        <w:t>c</w:t>
+      </w:r>
+      <w:r>
+        <w:rPr>
+          <w:rFonts w:ascii="Monaco" w:hAnsi="Monaco"/>
+          <w:color w:val="F79646" w:themeColor="accent6"/>
+        </w:rPr>
+        <w:t>olor</w:t>
+      </w:r>
+      <w:r>
+        <w:tab/>
+      </w:r>
+      <w:r>
+        <w:tab/>
+        <w:t>font color</w:t>
+      </w:r>
+      <w:r>
+        <w:tab/>
+      </w:r>
+      <w:r>
+        <w:tab/>
+      </w:r>
+      <w:r>
+        <w:rPr>
+          <w:rFonts w:ascii="Monaco" w:hAnsi="Monaco"/>
+          <w:color w:val="F79646" w:themeColor="accent6"/>
+        </w:rPr>
+        <w:t>text-</w:t>
+      </w:r>
+      <w:r>
+        <w:rPr>
+          <w:rFonts w:ascii="Monaco" w:hAnsi="Monaco"/>
+          <w:color w:val="F79646" w:themeColor="accent6"/>
+        </w:rPr>
+        <w:tab/>
+      </w:r>
+      <w:r>
+        <w:rPr>
+          <w:rFonts w:ascii="Monaco" w:hAnsi="Monaco"/>
+        </w:rPr>
+        <w:tab/>
+      </w:r>
+      <w:r>
+        <w:rPr>
+          <w:rFonts w:ascii="Monaco" w:hAnsi="Monaco"/>
+        </w:rPr>
+        <w:tab/>
+      </w:r>
+      <w:r>
+        <w:t>underline, none, etc</w:t>
+      </w:r>
+    </w:p>
+    <w:p>
+      <w:pPr>
+        <w:ind w:left="3960" w:firstLine="360"/>
+      </w:pPr>
+      <w:r>
+        <w:rPr>
+          <w:rFonts w:ascii="Monaco" w:hAnsi="Monaco"/>
+          <w:color w:val="F79646" w:themeColor="accent6"/>
+        </w:rPr>
+        <w:t>decoration</w:t>
+      </w:r>
+      <w:r>
+        <w:rPr>
+          <w:rFonts w:ascii="Monaco" w:hAnsi="Monaco"/>
+        </w:rPr>
+        <w:tab/>
+      </w:r>
+      <w:r>
+        <w:rPr>
+          <w:rFonts w:ascii="Monaco" w:hAnsi="Monaco"/>
+        </w:rPr>
+        <w:tab/>
+      </w:r>
+      <w:r>
+        <w:t>most-used for links</w:t>
+      </w:r>
+      <w:r>
+        <w:tab/>
+      </w:r>
+    </w:p>
+    <w:p/>
+    <w:p/>
+    <w:p/>
+    <w:p>
+      <w:pPr>
         <w:rPr>
           <w:rFonts w:ascii="Helvetica Neue Light" w:hAnsi="Helvetica Neue Light"/>
           <w:sz w:val="36"/>
           <w:szCs w:val="36"/>
         </w:rPr>
-        <w:t xml:space="preserve"> STYLES</w:t>
-      </w:r>
-    </w:p>
-    <w:p>
-      <w:r>
-        <w:t>Styles separate content (the HTML) from its visual presentation, making updates to your site easier and more flexible. They can be applied to:</w:t>
+      </w:pPr>
+      <w:r>
+        <w:rPr>
+          <w:rFonts w:ascii="Helvetica Neue Light" w:hAnsi="Helvetica Neue Light"/>
+          <w:sz w:val="36"/>
+          <w:szCs w:val="36"/>
+        </w:rPr>
+        <w:t>CSS BOX MODEL</w:t>
+      </w:r>
+    </w:p>
+    <w:p>
+      <w:pPr>
+        <w:rPr>
+          <w:szCs w:val="20"/>
+        </w:rPr>
+      </w:pPr>
+      <w:r>
+        <w:rPr>
+          <w:szCs w:val="20"/>
+        </w:rPr>
+        <w:t xml:space="preserve">In CSS, we define the spacing through </w:t>
+      </w:r>
+      <w:r>
+        <w:rPr>
+          <w:b/>
+          <w:szCs w:val="20"/>
+        </w:rPr>
+        <w:t>margins</w:t>
+      </w:r>
+      <w:r>
+        <w:rPr>
+          <w:szCs w:val="20"/>
+        </w:rPr>
+        <w:t xml:space="preserve"> (space around an element) and </w:t>
+      </w:r>
+      <w:r>
+        <w:rPr>
+          <w:b/>
+          <w:szCs w:val="20"/>
+        </w:rPr>
+        <w:t>padding</w:t>
+      </w:r>
+      <w:r>
+        <w:rPr>
+          <w:szCs w:val="20"/>
+        </w:rPr>
+        <w:t xml:space="preserve"> (space inside an element). For example, if the orange box below is a </w:t>
+      </w:r>
+      <w:r>
+        <w:rPr>
+          <w:rFonts w:ascii="Monaco" w:hAnsi="Monaco"/>
+          <w:color w:val="F79646" w:themeColor="accent6"/>
+          <w:szCs w:val="20"/>
+        </w:rPr>
+        <w:t>&lt;div</w:t>
+      </w:r>
+      <w:r>
+        <w:rPr>
+          <w:rFonts w:ascii="Monaco" w:hAnsi="Monaco"/>
+          <w:color w:val="F79646" w:themeColor="accent6"/>
+          <w:szCs w:val="20"/>
+        </w:rPr>
+        <w:t>&gt;</w:t>
+      </w:r>
+      <w:r>
+        <w:rPr>
+          <w:szCs w:val="20"/>
+        </w:rPr>
+        <w:t xml:space="preserve"> tag</w:t>
+      </w:r>
+      <w:r>
+        <w:rPr>
+          <w:szCs w:val="20"/>
+        </w:rPr>
+        <w:t xml:space="preserve"> with text inside</w:t>
+      </w:r>
+      <w:r>
+        <w:rPr>
+          <w:szCs w:val="20"/>
+        </w:rPr>
+        <w:t>…</w:t>
+      </w:r>
+    </w:p>
+    <w:p>
+      <w:pPr>
+        <w:rPr>
+          <w:szCs w:val="20"/>
+        </w:rPr>
+      </w:pPr>
+    </w:p>
+    <w:p>
+      <w:r>
+        <w:rPr>
+          <w:noProof/>
+        </w:rPr>
+        <mc:AlternateContent>
+          <mc:Choice Requires="wps">
+            <w:drawing>
+              <wp:anchor distT="0" distB="0" distL="114300" distR="114300" simplePos="0" relativeHeight="251661312" behindDoc="0" locked="0" layoutInCell="1" allowOverlap="1" wp14:anchorId="4BFD1AF4" wp14:editId="1A17F91B">
+                <wp:simplePos x="0" y="0"/>
+                <wp:positionH relativeFrom="column">
+                  <wp:posOffset>1143000</wp:posOffset>
+                </wp:positionH>
+                <wp:positionV relativeFrom="paragraph">
+                  <wp:posOffset>281305</wp:posOffset>
+                </wp:positionV>
+                <wp:extent cx="3200400" cy="1371600"/>
+                <wp:effectExtent l="0" t="0" r="0" b="0"/>
+                <wp:wrapThrough wrapText="bothSides">
+                  <wp:wrapPolygon edited="0">
+                    <wp:start x="0" y="0"/>
+                    <wp:lineTo x="0" y="21200"/>
+                    <wp:lineTo x="21429" y="21200"/>
+                    <wp:lineTo x="21429" y="0"/>
+                    <wp:lineTo x="0" y="0"/>
+                  </wp:wrapPolygon>
+                </wp:wrapThrough>
+                <wp:docPr id="2" name="Rectangle 2"/>
+                <wp:cNvGraphicFramePr/>
+                <a:graphic xmlns:a="http://schemas.openxmlformats.org/drawingml/2006/main">
+                  <a:graphicData uri="http://schemas.microsoft.com/office/word/2010/wordprocessingShape">
+                    <wps:wsp>
+                      <wps:cNvSpPr/>
+                      <wps:spPr>
+                        <a:xfrm>
+                          <a:off x="0" y="0"/>
+                          <a:ext cx="3200400" cy="1371600"/>
+                        </a:xfrm>
+                        <a:prstGeom prst="rect">
+                          <a:avLst/>
+                        </a:prstGeom>
+                        <a:solidFill>
+                          <a:schemeClr val="accent6"/>
+                        </a:solidFill>
+                        <a:ln>
+                          <a:noFill/>
+                        </a:ln>
+                        <a:effectLst/>
+                      </wps:spPr>
+                      <wps:style>
+                        <a:lnRef idx="1">
+                          <a:schemeClr val="accent1"/>
+                        </a:lnRef>
+                        <a:fillRef idx="3">
+                          <a:schemeClr val="accent1"/>
+                        </a:fillRef>
+                        <a:effectRef idx="2">
+                          <a:schemeClr val="accent1"/>
+                        </a:effectRef>
+                        <a:fontRef idx="minor">
+                          <a:schemeClr val="lt1"/>
+                        </a:fontRef>
+                      </wps:style>
+                      <wps:bodyPr rot="0" spcFirstLastPara="0" vertOverflow="overflow" horzOverflow="overflow" vert="horz" wrap="square" lIns="91440" tIns="45720" rIns="91440" bIns="45720" numCol="1" spcCol="0" rtlCol="0" fromWordArt="0" anchor="ctr" anchorCtr="0" forceAA="0" compatLnSpc="1">
+                        <a:prstTxWarp prst="textNoShape">
+                          <a:avLst/>
+                        </a:prstTxWarp>
+                        <a:noAutofit/>
+                      </wps:bodyPr>
+                    </wps:wsp>
+                  </a:graphicData>
+                </a:graphic>
+                <wp14:sizeRelH relativeFrom="margin">
+                  <wp14:pctWidth>0</wp14:pctWidth>
+                </wp14:sizeRelH>
+                <wp14:sizeRelV relativeFrom="margin">
+                  <wp14:pctHeight>0</wp14:pctHeight>
+                </wp14:sizeRelV>
+              </wp:anchor>
+            </w:drawing>
+          </mc:Choice>
+          <mc:Fallback>
+            <w:pict>
+              <v:rect id="Rectangle 2" o:spid="_x0000_s1026" style="position:absolute;margin-left:90pt;margin-top:22.15pt;width:252pt;height:108pt;z-index:251661312;visibility:visible;mso-wrap-style:square;mso-width-percent:0;mso-height-percent:0;mso-wrap-distance-left:9pt;mso-wrap-distance-top:0;mso-wrap-distance-right:9pt;mso-wrap-distance-bottom:0;mso-position-horizontal:absolute;mso-position-horizontal-relative:text;mso-position-vertical:absolute;mso-position-vertical-relative:text;mso-width-percent:0;mso-height-percent:0;mso-width-relative:margin;mso-height-relative:margin;v-text-anchor:middle" o:gfxdata="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" fillcolor="#f79646 [3209]" stroked="f">
+                <w10:wrap type="through"/>
+              </v:rect>
+            </w:pict>
+          </mc:Fallback>
+        </mc:AlternateContent>
+      </w:r>
+      <w:r>
+        <w:rPr>
+          <w:rFonts w:ascii="Helvetica Neue Light" w:hAnsi="Helvetica Neue Light"/>
+          <w:noProof/>
+          <w:szCs w:val="20"/>
+        </w:rPr>
+        <mc:AlternateContent>
+          <mc:Choice Requires="wps">
+            <w:drawing>
+              <wp:anchor distT="0" distB="0" distL="114300" distR="114300" simplePos="0" relativeHeight="251664384" behindDoc="0" locked="0" layoutInCell="1" allowOverlap="1" wp14:anchorId="1F688B27" wp14:editId="70D2980D">
+                <wp:simplePos x="0" y="0"/>
+                <wp:positionH relativeFrom="column">
+                  <wp:posOffset>1371600</wp:posOffset>
+                </wp:positionH>
+                <wp:positionV relativeFrom="paragraph">
+                  <wp:posOffset>509905</wp:posOffset>
+                </wp:positionV>
+                <wp:extent cx="2743200" cy="914400"/>
+                <wp:effectExtent l="0" t="0" r="25400" b="25400"/>
+                <wp:wrapSquare wrapText="bothSides"/>
+                <wp:docPr id="4" name="Text Box 4"/>
+                <wp:cNvGraphicFramePr/>
+                <a:graphic xmlns:a="http://schemas.openxmlformats.org/drawingml/2006/main">
+                  <a:graphicData uri="http://schemas.microsoft.com/office/word/2010/wordprocessingShape">
+                    <wps:wsp>
+                      <wps:cNvSpPr txBox="1"/>
+                      <wps:spPr>
+                        <a:xfrm>
+                          <a:off x="0" y="0"/>
+                          <a:ext cx="2743200" cy="914400"/>
+                        </a:xfrm>
+                        <a:prstGeom prst="rect">
+                          <a:avLst/>
+                        </a:prstGeom>
+                        <a:noFill/>
+                        <a:ln>
+                          <a:solidFill>
+                            <a:schemeClr val="tx1"/>
+                          </a:solidFill>
+                          <a:prstDash val="sysDash"/>
+                        </a:ln>
+                        <a:effectLst/>
+                        <a:extLst>
+                          <a:ext uri="{C572A759-6A51-4108-AA02-DFA0A04FC94B}">
+                            <ma14:wrappingTextBoxFlag xmlns:ma14="http://schemas.microsoft.com/office/mac/drawingml/2011/main"/>
+                          </a:ext>
+                        </a:extLst>
+                      </wps:spPr>
+                      <wps:style>
+                        <a:lnRef idx="0">
+                          <a:schemeClr val="accent1"/>
+                        </a:lnRef>
+                        <a:fillRef idx="0">
+                          <a:schemeClr val="accent1"/>
+                        </a:fillRef>
+                        <a:effectRef idx="0">
+                          <a:schemeClr val="accent1"/>
+                        </a:effectRef>
+                        <a:fontRef idx="minor">
+                          <a:schemeClr val="dk1"/>
+                        </a:fontRef>
+                      </wps:style>
+                      <wps:txbx>
+                        <w:txbxContent>
+                          <w:p>
+                            <w:pPr>
+                              <w:jc w:val="center"/>
+                              <w:rPr>
+                                <w:rFonts w:ascii="Helvetica Neue Light" w:hAnsi="Helvetica Neue Light"/>
+                                <w:color w:val="FFFFFF" w:themeColor="background1"/>
+                                <w:sz w:val="36"/>
+                                <w:szCs w:val="36"/>
+                              </w:rPr>
+                            </w:pPr>
+                            <w:r>
+                              <w:rPr>
+                                <w:rFonts w:ascii="Helvetica Neue Light" w:hAnsi="Helvetica Neue Light"/>
+                                <w:color w:val="FFFFFF" w:themeColor="background1"/>
+                                <w:sz w:val="36"/>
+                                <w:szCs w:val="36"/>
+                              </w:rPr>
+                              <w:t>Lorem ipsum dolor sit amet, consectetur adipisicing elit, sed do…</w:t>
+                            </w:r>
+                          </w:p>
+                        </w:txbxContent>
+                      </wps:txbx>
+                      <wps:bodyPr rot="0" spcFirstLastPara="0" vertOverflow="overflow" horzOverflow="overflow" vert="horz" wrap="square" lIns="91440" tIns="45720" rIns="91440" bIns="45720" numCol="1" spcCol="0" rtlCol="0" fromWordArt="0" anchor="t" anchorCtr="0" forceAA="0" compatLnSpc="1">
+                        <a:prstTxWarp prst="textNoShape">
+                          <a:avLst/>
+                        </a:prstTxWarp>
+                        <a:noAutofit/>
+                      </wps:bodyPr>
+                    </wps:wsp>
+                  </a:graphicData>
+                </a:graphic>
+                <wp14:sizeRelH relativeFrom="margin">
+                  <wp14:pctWidth>0</wp14:pctWidth>
+                </wp14:sizeRelH>
+                <wp14:sizeRelV relativeFrom="margin">
+                  <wp14:pctHeight>0</wp14:pctHeight>
+                </wp14:sizeRelV>
+              </wp:anchor>
+            </w:drawing>
+          </mc:Choice>
+          <mc:Fallback>
+            <w:pict>
+              <v:shapetype id="_x0000_t202" coordsize="21600,21600" o:spt="202" path="m0,0l0,21600,21600,21600,21600,0xe">
+                <v:stroke joinstyle="miter"/>
+                <v:path gradientshapeok="t" o:connecttype="rect"/>
+              </v:shapetype>
+              <v:shape id="Text Box 4" o:spid="_x0000_s1026" type="#_x0000_t202" style="position:absolute;left:0;text-align:left;margin-left:108pt;margin-top:40.15pt;width:3in;height:1in;z-index:251664384;visibility:visible;mso-wrap-style:square;mso-width-percent:0;mso-height-percent:0;mso-wrap-distance-left:9pt;mso-wrap-distance-top:0;mso-wrap-distance-right:9pt;mso-wrap-distance-bottom:0;mso-position-horizontal:absolute;mso-position-horizontal-relative:text;mso-position-vertical:absolute;mso-position-vertical-relative:text;mso-width-percent:0;mso-height-percent:0;mso-width-relative:margin;mso-height-relative:margin;v-text-anchor:top" o:gfxdata="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" filled="f" strokecolor="black [3213]">
+                <v:stroke dashstyle="3 1"/>
+                <v:textbox>
+                  <w:txbxContent>
+                    <w:p>
+                      <w:pPr>
+                        <w:jc w:val="center"/>
+                        <w:rPr>
+                          <w:rFonts w:ascii="Helvetica Neue Light" w:hAnsi="Helvetica Neue Light"/>
+                          <w:color w:val="FFFFFF" w:themeColor="background1"/>
+                          <w:sz w:val="36"/>
+                          <w:szCs w:val="36"/>
+                        </w:rPr>
+                      </w:pPr>
+                      <w:r>
+                        <w:rPr>
+                          <w:rFonts w:ascii="Helvetica Neue Light" w:hAnsi="Helvetica Neue Light"/>
+                          <w:color w:val="FFFFFF" w:themeColor="background1"/>
+                          <w:sz w:val="36"/>
+                          <w:szCs w:val="36"/>
+                        </w:rPr>
+                        <w:t>Lorem ipsum dolor sit amet, consectetur adipisicing elit, sed do…</w:t>
+                      </w:r>
+                    </w:p>
+                  </w:txbxContent>
+                </v:textbox>
+                <w10:wrap type="square"/>
+              </v:shape>
+            </w:pict>
+          </mc:Fallback>
+        </mc:AlternateContent>
+      </w:r>
+      <w:r>
+        <w:rPr>
+          <w:noProof/>
+        </w:rPr>
+        <mc:AlternateContent>
+          <mc:Choice Requires="wps">
+            <w:drawing>
+              <wp:anchor distT="0" distB="0" distL="114300" distR="114300" simplePos="0" relativeHeight="251659264" behindDoc="0" locked="0" layoutInCell="1" allowOverlap="1" wp14:anchorId="31BA68E6" wp14:editId="0C88A29A">
+                <wp:simplePos x="0" y="0"/>
+                <wp:positionH relativeFrom="column">
+                  <wp:posOffset>685800</wp:posOffset>
+                </wp:positionH>
+                <wp:positionV relativeFrom="paragraph">
+                  <wp:posOffset>69215</wp:posOffset>
+                </wp:positionV>
+                <wp:extent cx="4114800" cy="1812290"/>
+                <wp:effectExtent l="0" t="0" r="25400" b="16510"/>
+                <wp:wrapThrough wrapText="bothSides">
+                  <wp:wrapPolygon edited="0">
+                    <wp:start x="0" y="0"/>
+                    <wp:lineTo x="0" y="21494"/>
+                    <wp:lineTo x="21600" y="21494"/>
+                    <wp:lineTo x="21600" y="0"/>
+                    <wp:lineTo x="0" y="0"/>
+                  </wp:wrapPolygon>
+                </wp:wrapThrough>
+                <wp:docPr id="1" name="Rectangle 1"/>
+                <wp:cNvGraphicFramePr/>
+                <a:graphic xmlns:a="http://schemas.openxmlformats.org/drawingml/2006/main">
+                  <a:graphicData uri="http://schemas.microsoft.com/office/word/2010/wordprocessingShape">
+                    <wps:wsp>
+                      <wps:cNvSpPr/>
+                      <wps:spPr>
+                        <a:xfrm>
+                          <a:off x="0" y="0"/>
+                          <a:ext cx="4114800" cy="1812290"/>
+                        </a:xfrm>
+                        <a:prstGeom prst="rect">
+                          <a:avLst/>
+                        </a:prstGeom>
+                        <a:noFill/>
+                        <a:ln>
+                          <a:solidFill>
+                            <a:schemeClr val="tx1"/>
+                          </a:solidFill>
+                          <a:prstDash val="sysDash"/>
+                        </a:ln>
+                        <a:effectLst/>
+                      </wps:spPr>
+                      <wps:style>
+                        <a:lnRef idx="1">
+                          <a:schemeClr val="accent1"/>
+                        </a:lnRef>
+                        <a:fillRef idx="3">
+                          <a:schemeClr val="accent1"/>
+                        </a:fillRef>
+                        <a:effectRef idx="2">
+                          <a:schemeClr val="accent1"/>
+                        </a:effectRef>
+                        <a:fontRef idx="minor">
+                          <a:schemeClr val="lt1"/>
+                        </a:fontRef>
+                      </wps:style>
+                      <wps:bodyPr rot="0" spcFirstLastPara="0" vertOverflow="overflow" horzOverflow="overflow" vert="horz" wrap="square" lIns="91440" tIns="45720" rIns="91440" bIns="45720" numCol="1" spcCol="0" rtlCol="0" fromWordArt="0" anchor="ctr" anchorCtr="0" forceAA="0" compatLnSpc="1">
+                        <a:prstTxWarp prst="textNoShape">
+                          <a:avLst/>
+                        </a:prstTxWarp>
+                        <a:noAutofit/>
+                      </wps:bodyPr>
+                    </wps:wsp>
+                  </a:graphicData>
+                </a:graphic>
+                <wp14:sizeRelH relativeFrom="margin">
+                  <wp14:pctWidth>0</wp14:pctWidth>
+                </wp14:sizeRelH>
+                <wp14:sizeRelV relativeFrom="margin">
+                  <wp14:pctHeight>0</wp14:pctHeight>
+                </wp14:sizeRelV>
+              </wp:anchor>
+            </w:drawing>
+          </mc:Choice>
+          <mc:Fallback>
+            <w:pict>
+              <v:rect id="Rectangle 1" o:spid="_x0000_s1026" style="position:absolute;margin-left:54pt;margin-top:5.45pt;width:324pt;height:142.7pt;z-index:251659264;visibility:visible;mso-wrap-style:square;mso-width-percent:0;mso-height-percent:0;mso-wrap-distance-left:9pt;mso-wrap-distance-top:0;mso-wrap-distance-right:9pt;mso-wrap-distance-bottom:0;mso-position-horizontal:absolute;mso-position-horizontal-relative:text;mso-position-vertical:absolute;mso-position-vertical-relative:text;mso-width-percent:0;mso-height-percent:0;mso-width-relative:margin;mso-height-relative:margin;v-text-anchor:middle" o:gfxdata="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" filled="f" strokecolor="black [3213]">
+                <v:stroke dashstyle="3 1"/>
+                <w10:wrap type="through"/>
+              </v:rect>
+            </w:pict>
+          </mc:Fallback>
+        </mc:AlternateContent>
+      </w:r>
+    </w:p>
+    <w:p>
+      <w:r>
+        <w:rPr>
+          <w:noProof/>
+        </w:rPr>
+        <mc:AlternateContent>
+          <mc:Choice Requires="wps">
+            <w:drawing>
+              <wp:anchor distT="0" distB="0" distL="114300" distR="114300" simplePos="0" relativeHeight="251665408" behindDoc="0" locked="0" layoutInCell="1" allowOverlap="1" wp14:anchorId="5F7D4514" wp14:editId="5333070C">
+                <wp:simplePos x="0" y="0"/>
+                <wp:positionH relativeFrom="column">
+                  <wp:posOffset>553720</wp:posOffset>
+                </wp:positionH>
+                <wp:positionV relativeFrom="paragraph">
+                  <wp:posOffset>80010</wp:posOffset>
+                </wp:positionV>
+                <wp:extent cx="391025" cy="0"/>
+                <wp:effectExtent l="0" t="76200" r="41275" b="101600"/>
+                <wp:wrapNone/>
+                <wp:docPr id="5" name="Straight Arrow Connector 5"/>
+                <wp:cNvGraphicFramePr/>
+                <a:graphic xmlns:a="http://schemas.openxmlformats.org/drawingml/2006/main">
+                  <a:graphicData uri="http://schemas.microsoft.com/office/word/2010/wordprocessingShape">
+                    <wps:wsp>
+                      <wps:cNvCnPr/>
+                      <wps:spPr>
+                        <a:xfrm>
+                          <a:off x="0" y="0"/>
+                          <a:ext cx="391025" cy="0"/>
+                        </a:xfrm>
+                        <a:prstGeom prst="straightConnector1">
+                          <a:avLst/>
+                        </a:prstGeom>
+                        <a:ln w="12700" cmpd="sng">
+                          <a:solidFill>
+                            <a:schemeClr val="tx1"/>
+                          </a:solidFill>
+                          <a:headEnd type="none"/>
+                          <a:tailEnd type="triangle"/>
+                        </a:ln>
+                        <a:effectLst/>
+                      </wps:spPr>
+                      <wps:style>
+                        <a:lnRef idx="2">
+                          <a:schemeClr val="accent1"/>
+                        </a:lnRef>
+                        <a:fillRef idx="0">
+                          <a:schemeClr val="accent1"/>
+                        </a:fillRef>
+                        <a:effectRef idx="1">
+                          <a:schemeClr val="accent1"/>
+                        </a:effectRef>
+                        <a:fontRef idx="minor">
+                          <a:schemeClr val="tx1"/>
+                        </a:fontRef>
+                      </wps:style>
+                      <wps:bodyPr/>
+                    </wps:wsp>
+                  </a:graphicData>
+                </a:graphic>
+                <wp14:sizeRelH relativeFrom="margin">
+                  <wp14:pctWidth>0</wp14:pctWidth>
+                </wp14:sizeRelH>
+              </wp:anchor>
+            </w:drawing>
+          </mc:Choice>
+          <mc:Fallback>
+            <w:pict>
+              <v:shapetype id="_x0000_t32" coordsize="21600,21600" o:spt="32" o:oned="t" path="m0,0l21600,21600e" filled="f">
+                <v:path arrowok="t" fillok="f" o:connecttype="none"/>
+                <o:lock v:ext="edit" shapetype="t"/>
+              </v:shapetype>
+              <v:shape id="Straight Arrow Connector 5" o:spid="_x0000_s1026" type="#_x0000_t32" style="position:absolute;margin-left:43.6pt;margin-top:6.3pt;width:30.8pt;height:0;z-index:251665408;visibility:visible;mso-wrap-style:square;mso-width-percent:0;mso-wrap-distance-left:9pt;mso-wrap-distance-top:0;mso-wrap-distance-right:9pt;mso-wrap-distance-bottom:0;mso-position-horizontal:absolute;mso-position-horizontal-relative:text;mso-position-vertical:absolute;mso-position-vertical-relative:text;mso-width-percent:0;mso-width-relative:margin" o:gfxdata="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" strokecolor="black [3213]" strokeweight="1pt">
+                <v:stroke endarrow="block"/>
+              </v:shape>
+            </w:pict>
+          </mc:Fallback>
+        </mc:AlternateContent>
+      </w:r>
+      <w:r>
+        <w:t>margin</w:t>
       </w:r>
     </w:p>
     <w:p/>
     <w:p>
       <w:pPr>
         <w:rPr>
-          <w:b/>
-        </w:rPr>
-      </w:pPr>
-      <w:r>
-        <w:rPr>
-          <w:b/>
-        </w:rPr>
-        <w:t>HTML ELEMENT</w:t>
-      </w:r>
-      <w:r>
-        <w:rPr>
-          <w:b/>
-        </w:rPr>
-        <w:t>S</w:t>
-      </w:r>
-      <w:r>
-        <w:rPr>
-          <w:b/>
-        </w:rPr>
-        <w:tab/>
-      </w:r>
-      <w:r>
-        <w:rPr>
-          <w:b/>
-        </w:rPr>
-        <w:tab/>
-      </w:r>
-      <w:r>
-        <w:rPr>
-          <w:b/>
-        </w:rPr>
-        <w:tab/>
-      </w:r>
-      <w:r>
-        <w:rPr>
-          <w:rFonts w:ascii="Monaco" w:hAnsi="Monaco"/>
-          <w:b/>
-          <w:color w:val="F79646" w:themeColor="accent6"/>
-        </w:rPr>
-        <w:t>p {</w:t>
-      </w:r>
-    </w:p>
-    <w:p>
-      <w:pPr>
-        <w:rPr>
-          <w:rFonts w:ascii="Monaco" w:hAnsi="Monaco"/>
-        </w:rPr>
-      </w:pPr>
-      <w:r>
-        <w:t xml:space="preserve">Tags like paragraphs (right), </w:t>
-      </w:r>
-      <w:r>
-        <w:tab/>
-      </w:r>
-      <w:r>
-        <w:tab/>
-        <w:t xml:space="preserve">   </w:t>
+          <w:rFonts w:ascii="Monaco" w:hAnsi="Monaco"/>
+        </w:rPr>
+      </w:pPr>
+      <w:r>
+        <w:rPr>
+          <w:noProof/>
+        </w:rPr>
+        <mc:AlternateContent>
+          <mc:Choice Requires="wps">
+            <w:drawing>
+              <wp:anchor distT="0" distB="0" distL="114300" distR="114300" simplePos="0" relativeHeight="251667456" behindDoc="0" locked="0" layoutInCell="1" allowOverlap="1" wp14:anchorId="552B0879" wp14:editId="24757E3D">
+                <wp:simplePos x="0" y="0"/>
+                <wp:positionH relativeFrom="column">
+                  <wp:posOffset>553720</wp:posOffset>
+                </wp:positionH>
+                <wp:positionV relativeFrom="paragraph">
+                  <wp:posOffset>100965</wp:posOffset>
+                </wp:positionV>
+                <wp:extent cx="585234" cy="3029"/>
+                <wp:effectExtent l="0" t="76200" r="75565" b="124460"/>
+                <wp:wrapNone/>
+                <wp:docPr id="6" name="Straight Arrow Connector 6"/>
+                <wp:cNvGraphicFramePr/>
+                <a:graphic xmlns:a="http://schemas.openxmlformats.org/drawingml/2006/main">
+                  <a:graphicData uri="http://schemas.microsoft.com/office/word/2010/wordprocessingShape">
+                    <wps:wsp>
+                      <wps:cNvCnPr/>
+                      <wps:spPr>
+                        <a:xfrm>
+                          <a:off x="0" y="0"/>
+                          <a:ext cx="585234" cy="3029"/>
+                        </a:xfrm>
+                        <a:prstGeom prst="straightConnector1">
+                          <a:avLst/>
+                        </a:prstGeom>
+                        <a:ln w="12700" cmpd="sng">
+                          <a:solidFill>
+                            <a:schemeClr val="tx1"/>
+                          </a:solidFill>
+                          <a:headEnd type="none"/>
+                          <a:tailEnd type="triangle"/>
+                        </a:ln>
+                        <a:effectLst/>
+                      </wps:spPr>
+                      <wps:style>
+                        <a:lnRef idx="2">
+                          <a:schemeClr val="accent1"/>
+                        </a:lnRef>
+                        <a:fillRef idx="0">
+                          <a:schemeClr val="accent1"/>
+                        </a:fillRef>
+                        <a:effectRef idx="1">
+                          <a:schemeClr val="accent1"/>
+                        </a:effectRef>
+                        <a:fontRef idx="minor">
+                          <a:schemeClr val="tx1"/>
+                        </a:fontRef>
+                      </wps:style>
+                      <wps:bodyPr/>
+                    </wps:wsp>
+                  </a:graphicData>
+                </a:graphic>
+                <wp14:sizeRelH relativeFrom="margin">
+                  <wp14:pctWidth>0</wp14:pctWidth>
+                </wp14:sizeRelH>
+              </wp:anchor>
+            </w:drawing>
+          </mc:Choice>
+          <mc:Fallback>
+            <w:pict>
+              <v:shape id="Straight Arrow Connector 6" o:spid="_x0000_s1026" type="#_x0000_t32" style="position:absolute;margin-left:43.6pt;margin-top:7.95pt;width:46.1pt;height:.25pt;z-index:251667456;visibility:visible;mso-wrap-style:square;mso-width-percent:0;mso-wrap-distance-left:9pt;mso-wrap-distance-top:0;mso-wrap-distance-right:9pt;mso-wrap-distance-bottom:0;mso-position-horizontal:absolute;mso-position-horizontal-relative:text;mso-position-vertical:absolute;mso-position-vertical-relative:text;mso-width-percent:0;mso-width-relative:margin" o:gfxdata="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" strokecolor="black [3213]" strokeweight="1pt">
+                <v:stroke endarrow="block"/>
+              </v:shape>
+            </w:pict>
+          </mc:Fallback>
+        </mc:AlternateContent>
+      </w:r>
+      <w:r>
+        <w:rPr>
+          <w:rFonts w:ascii="Monaco" w:hAnsi="Monaco"/>
+        </w:rPr>
+        <w:t>&lt;div</w:t>
+      </w:r>
+      <w:r>
+        <w:rPr>
+          <w:rFonts w:ascii="Monaco" w:hAnsi="Monaco"/>
+        </w:rPr>
+        <w:t>&gt;</w:t>
+      </w:r>
+    </w:p>
+    <w:p/>
+    <w:p>
+      <w:pPr>
+        <w:rPr>
+          <w:szCs w:val="20"/>
+        </w:rPr>
+      </w:pPr>
+      <w:r>
+        <w:rPr>
+          <w:noProof/>
+        </w:rPr>
+        <mc:AlternateContent>
+          <mc:Choice Requires="wps">
+            <w:drawing>
+              <wp:anchor distT="0" distB="0" distL="114300" distR="114300" simplePos="0" relativeHeight="251669504" behindDoc="0" locked="0" layoutInCell="1" allowOverlap="1" wp14:anchorId="5C5B2FD2" wp14:editId="7E31F37E">
+                <wp:simplePos x="0" y="0"/>
+                <wp:positionH relativeFrom="column">
+                  <wp:posOffset>553720</wp:posOffset>
+                </wp:positionH>
+                <wp:positionV relativeFrom="paragraph">
+                  <wp:posOffset>98425</wp:posOffset>
+                </wp:positionV>
+                <wp:extent cx="803719" cy="0"/>
+                <wp:effectExtent l="0" t="76200" r="60325" b="101600"/>
+                <wp:wrapNone/>
+                <wp:docPr id="7" name="Straight Arrow Connector 7"/>
+                <wp:cNvGraphicFramePr/>
+                <a:graphic xmlns:a="http://schemas.openxmlformats.org/drawingml/2006/main">
+                  <a:graphicData uri="http://schemas.microsoft.com/office/word/2010/wordprocessingShape">
+                    <wps:wsp>
+                      <wps:cNvCnPr/>
+                      <wps:spPr>
+                        <a:xfrm>
+                          <a:off x="0" y="0"/>
+                          <a:ext cx="803719" cy="0"/>
+                        </a:xfrm>
+                        <a:prstGeom prst="straightConnector1">
+                          <a:avLst/>
+                        </a:prstGeom>
+                        <a:ln w="12700" cmpd="sng">
+                          <a:solidFill>
+                            <a:schemeClr val="tx1"/>
+                          </a:solidFill>
+                          <a:headEnd type="none"/>
+                          <a:tailEnd type="triangle"/>
+                        </a:ln>
+                        <a:effectLst/>
+                      </wps:spPr>
+                      <wps:style>
+                        <a:lnRef idx="2">
+                          <a:schemeClr val="accent1"/>
+                        </a:lnRef>
+                        <a:fillRef idx="0">
+                          <a:schemeClr val="accent1"/>
+                        </a:fillRef>
+                        <a:effectRef idx="1">
+                          <a:schemeClr val="accent1"/>
+                        </a:effectRef>
+                        <a:fontRef idx="minor">
+                          <a:schemeClr val="tx1"/>
+                        </a:fontRef>
+                      </wps:style>
+                      <wps:bodyPr/>
+                    </wps:wsp>
+                  </a:graphicData>
+                </a:graphic>
+                <wp14:sizeRelH relativeFrom="margin">
+                  <wp14:pctWidth>0</wp14:pctWidth>
+                </wp14:sizeRelH>
+              </wp:anchor>
+            </w:drawing>
+          </mc:Choice>
+          <mc:Fallback>
+            <w:pict>
+              <v:shape id="Straight Arrow Connector 7" o:spid="_x0000_s1026" type="#_x0000_t32" style="position:absolute;margin-left:43.6pt;margin-top:7.75pt;width:63.3pt;height:0;z-index:251669504;visibility:visible;mso-wrap-style:square;mso-width-percent:0;mso-wrap-distance-left:9pt;mso-wrap-distance-top:0;mso-wrap-distance-right:9pt;mso-wrap-distance-bottom:0;mso-position-horizontal:absolute;mso-position-horizontal-relative:text;mso-position-vertical:absolute;mso-position-vertical-relative:text;mso-width-percent:0;mso-width-relative:margin" o:gfxdata="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" strokecolor="black [3213]" strokeweight="1pt">
+                <v:stroke endarrow="block"/>
+              </v:shape>
+            </w:pict>
+          </mc:Fallback>
+        </mc:AlternateContent>
+      </w:r>
+      <w:r>
+        <w:rPr>
+          <w:szCs w:val="20"/>
+        </w:rPr>
+        <w:t>padding</w:t>
+      </w:r>
+    </w:p>
+    <w:p>
+      <w:pPr>
+        <w:rPr>
+          <w:rFonts w:ascii="Helvetica Neue Light" w:hAnsi="Helvetica Neue Light"/>
+          <w:sz w:val="36"/>
+          <w:szCs w:val="36"/>
+        </w:rPr>
+      </w:pPr>
+    </w:p>
+    <w:p>
+      <w:pPr>
+        <w:rPr>
+          <w:rFonts w:ascii="Helvetica Neue Light" w:hAnsi="Helvetica Neue Light"/>
+          <w:sz w:val="36"/>
+          <w:szCs w:val="36"/>
+        </w:rPr>
+      </w:pPr>
+    </w:p>
+    <w:p>
+      <w:pPr>
+        <w:rPr>
+          <w:rFonts w:ascii="Helvetica Neue Light" w:hAnsi="Helvetica Neue Light"/>
+          <w:sz w:val="36"/>
+          <w:szCs w:val="36"/>
+        </w:rPr>
+      </w:pPr>
+    </w:p>
+    <w:p>
+      <w:pPr>
+        <w:rPr>
+          <w:rFonts w:ascii="Helvetica Neue Light" w:hAnsi="Helvetica Neue Light"/>
+          <w:sz w:val="36"/>
+          <w:szCs w:val="36"/>
+        </w:rPr>
+      </w:pPr>
+    </w:p>
+    <w:p>
+      <w:pPr>
+        <w:rPr>
+          <w:b/>
+          <w:szCs w:val="20"/>
+        </w:rPr>
+      </w:pPr>
+    </w:p>
+    <w:p>
+      <w:pPr>
+        <w:rPr>
+          <w:b/>
+          <w:szCs w:val="20"/>
+        </w:rPr>
+      </w:pPr>
+      <w:r>
+        <w:rPr>
+          <w:b/>
+          <w:szCs w:val="20"/>
+        </w:rPr>
+        <w:t>PADDING</w:t>
+      </w:r>
+      <w:r>
+        <w:rPr>
+          <w:szCs w:val="20"/>
+        </w:rPr>
+        <w:tab/>
+      </w:r>
+      <w:r>
+        <w:rPr>
+          <w:szCs w:val="20"/>
+        </w:rPr>
+        <w:tab/>
+      </w:r>
+      <w:r>
+        <w:rPr>
+          <w:szCs w:val="20"/>
+        </w:rPr>
+        <w:tab/>
+        <w:t xml:space="preserve">Space </w:t>
+      </w:r>
+      <w:r>
+        <w:rPr>
+          <w:b/>
+          <w:szCs w:val="20"/>
+        </w:rPr>
+        <w:t>inside</w:t>
+      </w:r>
+      <w:r>
+        <w:rPr>
+          <w:szCs w:val="20"/>
+        </w:rPr>
+        <w:t xml:space="preserve"> an item – here it is 10px on all sides</w:t>
+      </w:r>
+    </w:p>
+    <w:p>
+      <w:pPr>
+        <w:rPr>
+          <w:szCs w:val="20"/>
+        </w:rPr>
+      </w:pPr>
+    </w:p>
+    <w:p>
+      <w:pPr>
+        <w:ind w:left="2880" w:hanging="2880"/>
+        <w:rPr>
+          <w:szCs w:val="20"/>
+        </w:rPr>
+      </w:pPr>
+      <w:r>
+        <w:rPr>
+          <w:b/>
+          <w:szCs w:val="20"/>
+        </w:rPr>
+        <w:t>MARGIN</w:t>
+      </w:r>
+      <w:r>
+        <w:rPr>
+          <w:szCs w:val="20"/>
+        </w:rPr>
+        <w:tab/>
+        <w:t xml:space="preserve">Space around the </w:t>
+      </w:r>
+      <w:r>
+        <w:rPr>
+          <w:b/>
+          <w:szCs w:val="20"/>
+        </w:rPr>
+        <w:t>outside</w:t>
+      </w:r>
+      <w:r>
+        <w:rPr>
+          <w:szCs w:val="20"/>
+        </w:rPr>
+        <w:t xml:space="preserve"> of an item – here it is 20px on the sides, but 10px on the top and bottom</w:t>
+      </w:r>
+    </w:p>
+    <w:p>
+      <w:pPr>
+        <w:ind w:left="2880" w:hanging="2880"/>
+        <w:rPr>
+          <w:szCs w:val="20"/>
+        </w:rPr>
+      </w:pPr>
+    </w:p>
+    <w:p>
+      <w:pPr>
+        <w:ind w:left="2880" w:hanging="2880"/>
+        <w:rPr>
+          <w:szCs w:val="20"/>
+        </w:rPr>
+      </w:pPr>
+    </w:p>
+    <w:p>
+      <w:pPr>
+        <w:ind w:left="2880" w:hanging="2880"/>
+        <w:rPr>
+          <w:szCs w:val="20"/>
+        </w:rPr>
+      </w:pPr>
+      <w:r>
+        <w:rPr>
+          <w:szCs w:val="20"/>
+        </w:rPr>
+        <w:t>The resulting style…</w:t>
+      </w:r>
+    </w:p>
+    <w:p>
+      <w:pPr>
+        <w:ind w:left="2880" w:hanging="2880"/>
+        <w:rPr>
+          <w:szCs w:val="20"/>
+        </w:rPr>
+      </w:pPr>
+    </w:p>
+    <w:p>
+      <w:pPr>
+        <w:ind w:left="2880" w:hanging="2880"/>
+        <w:rPr>
+          <w:rFonts w:ascii="Monaco" w:hAnsi="Monaco"/>
+          <w:color w:val="F79646" w:themeColor="accent6"/>
+          <w:szCs w:val="20"/>
+        </w:rPr>
+      </w:pPr>
+      <w:r>
+        <w:rPr>
+          <w:rFonts w:ascii="Monaco" w:hAnsi="Monaco"/>
+          <w:color w:val="F79646" w:themeColor="accent6"/>
+          <w:szCs w:val="20"/>
+        </w:rPr>
+        <w:t>div</w:t>
+      </w:r>
+      <w:r>
+        <w:rPr>
+          <w:rFonts w:ascii="Monaco" w:hAnsi="Monaco"/>
+          <w:color w:val="F79646" w:themeColor="accent6"/>
+          <w:szCs w:val="20"/>
+        </w:rPr>
+        <w:t xml:space="preserve"> {</w:t>
+      </w:r>
+    </w:p>
+    <w:p>
+      <w:pPr>
+        <w:ind w:left="2880" w:hanging="2880"/>
+        <w:rPr>
+          <w:rFonts w:ascii="Monaco" w:hAnsi="Monaco"/>
+          <w:color w:val="808080" w:themeColor="background1" w:themeShade="80"/>
+          <w:szCs w:val="20"/>
+        </w:rPr>
+      </w:pPr>
+      <w:r>
+        <w:rPr>
+          <w:rFonts w:ascii="Monaco" w:hAnsi="Monaco"/>
+          <w:szCs w:val="20"/>
+        </w:rPr>
+        <w:t xml:space="preserve">    </w:t>
       </w:r>
       <w:r>
         <w:rPr>
           <w:rFonts w:ascii="Monaco" w:hAnsi="Monaco"/>
           <w:color w:val="548DD4" w:themeColor="text2" w:themeTint="99"/>
-        </w:rPr>
-        <w:t>font-size:</w:t>
-      </w:r>
-      <w:r>
-        <w:rPr>
-          <w:rFonts w:ascii="Monaco" w:hAnsi="Monaco"/>
-        </w:rPr>
-        <w:t xml:space="preserve"> 12</w:t>
-      </w:r>
-      <w:r>
-        <w:rPr>
-          <w:rFonts w:ascii="Monaco" w:hAnsi="Monaco"/>
-        </w:rPr>
-        <w:t>px</w:t>
-      </w:r>
-      <w:proofErr w:type="gramStart"/>
+          <w:szCs w:val="20"/>
+        </w:rPr>
+        <w:t>padding:</w:t>
+      </w:r>
+      <w:r>
+        <w:rPr>
+          <w:rFonts w:ascii="Monaco" w:hAnsi="Monaco"/>
+          <w:szCs w:val="20"/>
+        </w:rPr>
+        <w:t xml:space="preserve"> 10px</w:t>
+      </w:r>
       <w:r>
         <w:rPr>
           <w:rFonts w:ascii="Monaco" w:hAnsi="Monaco"/>
           <w:color w:val="548DD4" w:themeColor="text2" w:themeTint="99"/>
+          <w:szCs w:val="20"/>
         </w:rPr>
         <w:t>;</w:t>
       </w:r>
-      <w:proofErr w:type="gramEnd"/>
-    </w:p>
-    <w:p>
-      <w:pPr>
-        <w:rPr>
-          <w:rFonts w:ascii="Monaco" w:hAnsi="Monaco"/>
-        </w:rPr>
-      </w:pPr>
-      <w:proofErr w:type="gramStart"/>
-      <w:r>
-        <w:t>images</w:t>
-      </w:r>
-      <w:proofErr w:type="gramEnd"/>
-      <w:r>
-        <w:t>, l</w:t>
-      </w:r>
-      <w:r>
-        <w:t>inks,</w:t>
-      </w:r>
-      <w:r>
+      <w:r>
+        <w:rPr>
+          <w:rFonts w:ascii="Monaco" w:hAnsi="Monaco"/>
+          <w:szCs w:val="20"/>
+        </w:rPr>
+        <w:tab/>
+      </w:r>
+      <w:r>
+        <w:rPr>
+          <w:rFonts w:ascii="Monaco" w:hAnsi="Monaco"/>
+          <w:szCs w:val="20"/>
+        </w:rPr>
+        <w:tab/>
+        <w:t xml:space="preserve">    </w:t>
+      </w:r>
+      <w:r>
+        <w:rPr>
+          <w:rFonts w:ascii="Monaco" w:hAnsi="Monaco"/>
+          <w:color w:val="808080" w:themeColor="background1" w:themeShade="80"/>
+          <w:szCs w:val="20"/>
+        </w:rPr>
+        <w:t>/* only 1 number = all sides */</w:t>
+      </w:r>
+    </w:p>
+    <w:p>
+      <w:pPr>
+        <w:ind w:left="2880" w:hanging="2880"/>
+        <w:rPr>
+          <w:rFonts w:ascii="Monaco" w:hAnsi="Monaco"/>
+          <w:color w:val="808080" w:themeColor="background1" w:themeShade="80"/>
+          <w:szCs w:val="20"/>
+        </w:rPr>
+      </w:pPr>
+      <w:r>
+        <w:rPr>
+          <w:rFonts w:ascii="Monaco" w:hAnsi="Monaco"/>
+          <w:szCs w:val="20"/>
+        </w:rPr>
+        <w:t xml:space="preserve">    </w:t>
+      </w:r>
+      <w:r>
+        <w:rPr>
+          <w:rFonts w:ascii="Monaco" w:hAnsi="Monaco"/>
+          <w:color w:val="548DD4" w:themeColor="text2" w:themeTint="99"/>
+          <w:szCs w:val="20"/>
+        </w:rPr>
+        <w:t>margin:</w:t>
+      </w:r>
+      <w:r>
+        <w:rPr>
+          <w:rFonts w:ascii="Monaco" w:hAnsi="Monaco"/>
+          <w:szCs w:val="20"/>
+        </w:rPr>
+        <w:t xml:space="preserve"> 10px 20px 10px 20px</w:t>
+      </w:r>
+      <w:r>
+        <w:rPr>
+          <w:rFonts w:ascii="Monaco" w:hAnsi="Monaco"/>
+          <w:color w:val="548DD4" w:themeColor="text2" w:themeTint="99"/>
+          <w:szCs w:val="20"/>
+        </w:rPr>
+        <w:t>;</w:t>
+      </w:r>
+      <w:r>
+        <w:rPr>
+          <w:rFonts w:ascii="Monaco" w:hAnsi="Monaco"/>
+          <w:szCs w:val="20"/>
+        </w:rPr>
+        <w:t xml:space="preserve">  </w:t>
+      </w:r>
+      <w:r>
+        <w:rPr>
+          <w:rFonts w:ascii="Monaco" w:hAnsi="Monaco"/>
+          <w:color w:val="808080" w:themeColor="background1" w:themeShade="80"/>
+          <w:szCs w:val="20"/>
+        </w:rPr>
+        <w:t>/* 4 #s = top, right, bottom, left */</w:t>
+      </w:r>
+    </w:p>
+    <w:p>
+      <w:pPr>
+        <w:ind w:left="2880" w:hanging="2880"/>
+        <w:rPr>
+          <w:rFonts w:ascii="Monaco" w:hAnsi="Monaco"/>
+          <w:color w:val="F79646" w:themeColor="accent6"/>
+          <w:szCs w:val="20"/>
+        </w:rPr>
+      </w:pPr>
+      <w:r>
+        <w:rPr>
+          <w:rFonts w:ascii="Monaco" w:hAnsi="Monaco"/>
+          <w:color w:val="F79646" w:themeColor="accent6"/>
+          <w:szCs w:val="20"/>
+        </w:rPr>
+        <w:t>}</w:t>
+      </w:r>
+    </w:p>
+    <w:p>
+      <w:pPr>
+        <w:rPr>
+          <w:szCs w:val="20"/>
+        </w:rPr>
+      </w:pPr>
+    </w:p>
+    <w:p>
+      <w:pPr>
+        <w:rPr>
+          <w:szCs w:val="20"/>
+        </w:rPr>
+      </w:pPr>
+      <w:r>
+        <w:rPr>
+          <w:szCs w:val="20"/>
+        </w:rPr>
+        <w:t xml:space="preserve">Margins can also be set to </w:t>
+      </w:r>
+      <w:r>
+        <w:rPr>
+          <w:rFonts w:ascii="Monaco" w:hAnsi="Monaco"/>
+          <w:color w:val="F79646" w:themeColor="accent6"/>
+          <w:szCs w:val="20"/>
+        </w:rPr>
+        <w:t>auto</w:t>
+      </w:r>
+      <w:r>
+        <w:rPr>
+          <w:szCs w:val="20"/>
+        </w:rPr>
+        <w:t xml:space="preserve">, </w:t>
+      </w:r>
+      <w:r>
+        <w:rPr>
+          <w:szCs w:val="20"/>
+        </w:rPr>
+        <w:t>which is used to center elements</w:t>
+      </w:r>
+      <w:r>
+        <w:rPr>
+          <w:szCs w:val="20"/>
+        </w:rPr>
+        <w:t>:</w:t>
+      </w:r>
+    </w:p>
+    <w:p>
+      <w:pPr>
+        <w:rPr>
+          <w:szCs w:val="20"/>
+        </w:rPr>
+      </w:pPr>
+    </w:p>
+    <w:p>
+      <w:pPr>
+        <w:rPr>
+          <w:szCs w:val="20"/>
+        </w:rPr>
+      </w:pPr>
+      <w:r>
+        <w:rPr>
+          <w:rFonts w:ascii="Monaco" w:hAnsi="Monaco"/>
+          <w:color w:val="548DD4" w:themeColor="text2" w:themeTint="99"/>
+          <w:szCs w:val="20"/>
+        </w:rPr>
+        <w:t xml:space="preserve">    </w:t>
+      </w:r>
+      <w:r>
+        <w:rPr>
+          <w:rFonts w:ascii="Monaco" w:hAnsi="Monaco"/>
+          <w:color w:val="548DD4" w:themeColor="text2" w:themeTint="99"/>
+          <w:szCs w:val="20"/>
+        </w:rPr>
+        <w:t>margin:</w:t>
+      </w:r>
+      <w:r>
+        <w:rPr>
+          <w:rFonts w:ascii="Monaco" w:hAnsi="Monaco"/>
+          <w:szCs w:val="20"/>
+        </w:rPr>
         <w:t xml:space="preserve"> </w:t>
       </w:r>
-      <w:proofErr w:type="spellStart"/>
-      <w:r>
-        <w:t>etc</w:t>
-      </w:r>
-      <w:proofErr w:type="spellEnd"/>
-      <w:r>
-        <w:tab/>
-      </w:r>
-      <w:r>
-        <w:tab/>
-      </w:r>
-      <w:r>
-        <w:tab/>
-      </w:r>
-      <w:r>
-        <w:rPr>
-          <w:rFonts w:ascii="Monaco" w:hAnsi="Monaco"/>
-          <w:color w:val="F79646" w:themeColor="accent6"/>
-        </w:rPr>
-        <w:t>}</w:t>
+      <w:r>
+        <w:rPr>
+          <w:rFonts w:ascii="Monaco" w:hAnsi="Monaco"/>
+          <w:szCs w:val="20"/>
+        </w:rPr>
+        <w:t>5px</w:t>
+      </w:r>
+      <w:r>
+        <w:rPr>
+          <w:rFonts w:ascii="Monaco" w:hAnsi="Monaco"/>
+          <w:szCs w:val="20"/>
+        </w:rPr>
+        <w:t xml:space="preserve"> auto 10px auto;</w:t>
+      </w:r>
+      <w:r>
+        <w:rPr>
+          <w:rFonts w:ascii="Monaco" w:hAnsi="Monaco"/>
+          <w:szCs w:val="20"/>
+        </w:rPr>
+        <w:t xml:space="preserve">  </w:t>
+      </w:r>
+      <w:r>
+        <w:rPr>
+          <w:rFonts w:ascii="Monaco" w:hAnsi="Monaco"/>
+          <w:color w:val="808080" w:themeColor="background1" w:themeShade="80"/>
+          <w:szCs w:val="20"/>
+        </w:rPr>
+        <w:t xml:space="preserve">/* </w:t>
+      </w:r>
+      <w:r>
+        <w:rPr>
+          <w:rFonts w:ascii="Monaco" w:hAnsi="Monaco"/>
+          <w:color w:val="808080" w:themeColor="background1" w:themeShade="80"/>
+          <w:szCs w:val="20"/>
+        </w:rPr>
+        <w:t>auto on L/R centers the element */</w:t>
+      </w:r>
+    </w:p>
+    <w:p>
+      <w:pPr>
+        <w:rPr>
+          <w:szCs w:val="20"/>
+        </w:rPr>
+      </w:pPr>
+    </w:p>
+    <w:p>
+      <w:pPr>
+        <w:rPr>
+          <w:szCs w:val="20"/>
+        </w:rPr>
+      </w:pPr>
+    </w:p>
+    <w:p>
+      <w:pPr>
+        <w:rPr>
+          <w:szCs w:val="20"/>
+        </w:rPr>
+      </w:pPr>
+      <w:r>
+        <w:rPr>
+          <w:szCs w:val="20"/>
+        </w:rPr>
+        <w:t>See the example files for more details!</w:t>
+      </w:r>
+    </w:p>
+    <w:p>
+      <w:pPr>
+        <w:rPr>
+          <w:szCs w:val="20"/>
+        </w:rPr>
+      </w:pPr>
+    </w:p>
+    <w:p>
+      <w:pPr>
+        <w:rPr>
+          <w:szCs w:val="20"/>
+        </w:rPr>
+      </w:pPr>
+    </w:p>
+    <w:p>
+      <w:pPr>
+        <w:rPr>
+          <w:szCs w:val="20"/>
+        </w:rPr>
+      </w:pPr>
+    </w:p>
+    <w:p>
+      <w:pPr>
+        <w:rPr>
+          <w:rFonts w:ascii="Helvetica Neue Light" w:hAnsi="Helvetica Neue Light"/>
+          <w:sz w:val="36"/>
+          <w:szCs w:val="36"/>
+        </w:rPr>
+      </w:pPr>
+      <w:r>
+        <w:rPr>
+          <w:rFonts w:ascii="Helvetica Neue Light" w:hAnsi="Helvetica Neue Light"/>
+          <w:sz w:val="36"/>
+          <w:szCs w:val="36"/>
+        </w:rPr>
+        <w:t>IMAGES</w:t>
+      </w:r>
+    </w:p>
+    <w:p>
+      <w:r>
+        <w:t>Text-based sites are SOOO 1995</w:t>
+      </w:r>
+      <w:r>
+        <w:t>…</w:t>
       </w:r>
     </w:p>
     <w:p/>
     <w:p>
-      <w:pPr>
-        <w:rPr>
-          <w:b/>
-          <w:color w:val="F79646" w:themeColor="accent6"/>
-        </w:rPr>
-      </w:pPr>
-      <w:r>
-        <w:rPr>
-          <w:b/>
-        </w:rPr>
-        <w:t>ID</w:t>
-      </w:r>
-      <w:r>
-        <w:rPr>
-          <w:b/>
-        </w:rPr>
-        <w:t>s</w:t>
-      </w:r>
-      <w:r>
-        <w:rPr>
-          <w:b/>
-        </w:rPr>
-        <w:tab/>
-      </w:r>
-      <w:r>
-        <w:rPr>
-          <w:b/>
-        </w:rPr>
-        <w:tab/>
-      </w:r>
-      <w:r>
-        <w:rPr>
-          <w:b/>
-        </w:rPr>
-        <w:tab/>
-      </w:r>
-      <w:r>
-        <w:rPr>
-          <w:b/>
-        </w:rPr>
-        <w:tab/>
-      </w:r>
-      <w:r>
-        <w:rPr>
-          <w:b/>
-        </w:rPr>
-        <w:tab/>
-      </w:r>
-      <w:r>
-        <w:rPr>
-          <w:rFonts w:ascii="Monaco" w:hAnsi="Monaco"/>
-          <w:color w:val="F79646" w:themeColor="accent6"/>
-        </w:rPr>
-        <w:t>#</w:t>
-      </w:r>
-      <w:r>
-        <w:rPr>
-          <w:rFonts w:ascii="Monaco" w:hAnsi="Monaco"/>
-          <w:color w:val="F79646" w:themeColor="accent6"/>
-        </w:rPr>
-        <w:t>blog-post {</w:t>
-      </w:r>
-    </w:p>
-    <w:p>
-      <w:r>
-        <w:t>Unique items on the page, given</w:t>
-      </w:r>
-      <w:r>
-        <w:tab/>
-      </w:r>
-      <w:r>
-        <w:tab/>
-        <w:t xml:space="preserve">    </w:t>
-      </w:r>
-      <w:r>
-        <w:rPr>
-          <w:rFonts w:ascii="Monaco" w:hAnsi="Monaco"/>
-          <w:color w:val="548DD4" w:themeColor="text2" w:themeTint="99"/>
-        </w:rPr>
-        <w:t>color:</w:t>
-      </w:r>
-      <w:r>
-        <w:rPr>
-          <w:rFonts w:ascii="Monaco" w:hAnsi="Monaco"/>
-        </w:rPr>
-        <w:t xml:space="preserve"> </w:t>
-      </w:r>
-      <w:proofErr w:type="spellStart"/>
-      <w:proofErr w:type="gramStart"/>
-      <w:r>
-        <w:rPr>
-          <w:rFonts w:ascii="Monaco" w:hAnsi="Monaco"/>
-        </w:rPr>
-        <w:t>rgb</w:t>
-      </w:r>
-      <w:proofErr w:type="spellEnd"/>
-      <w:r>
-        <w:rPr>
-          <w:rFonts w:ascii="Monaco" w:hAnsi="Monaco"/>
-        </w:rPr>
-        <w:t>(</w:t>
-      </w:r>
-      <w:proofErr w:type="gramEnd"/>
-      <w:r>
-        <w:rPr>
-          <w:rFonts w:ascii="Monaco" w:hAnsi="Monaco"/>
-        </w:rPr>
-        <w:t>255,0,0);</w:t>
-      </w:r>
-    </w:p>
-    <w:p>
-      <w:proofErr w:type="gramStart"/>
-      <w:r>
-        <w:t>name</w:t>
-      </w:r>
-      <w:proofErr w:type="gramEnd"/>
-      <w:r>
-        <w:t xml:space="preserve"> and noted by a “#</w:t>
-      </w:r>
-      <w:r>
-        <w:t xml:space="preserve">” in </w:t>
-      </w:r>
-      <w:proofErr w:type="spellStart"/>
-      <w:r>
-        <w:t>CSS</w:t>
-      </w:r>
-      <w:proofErr w:type="spellEnd"/>
-      <w:r>
-        <w:tab/>
-      </w:r>
-      <w:r>
-        <w:tab/>
-      </w:r>
-      <w:r>
-        <w:rPr>
-          <w:rFonts w:ascii="Monaco" w:hAnsi="Monaco"/>
-          <w:color w:val="F79646" w:themeColor="accent6"/>
-        </w:rPr>
-        <w:t>}</w:t>
+      <w:r>
+        <w:rPr>
+          <w:b/>
+        </w:rPr>
+        <w:t>FILE FORMATS</w:t>
+      </w:r>
+      <w:r>
+        <w:rPr>
+          <w:b/>
+        </w:rPr>
+        <w:tab/>
+      </w:r>
+      <w:r>
+        <w:rPr>
+          <w:b/>
+        </w:rPr>
+        <w:tab/>
+      </w:r>
+      <w:r>
+        <w:t>Use c</w:t>
+      </w:r>
+      <w:r>
+        <w:t xml:space="preserve">ompressed formats such as </w:t>
+      </w:r>
+      <w:r>
+        <w:rPr>
+          <w:rFonts w:ascii="Monaco" w:hAnsi="Monaco"/>
+          <w:color w:val="F79646" w:themeColor="accent6"/>
+        </w:rPr>
+        <w:t>jpg</w:t>
+      </w:r>
+      <w:r>
+        <w:t xml:space="preserve">, </w:t>
+      </w:r>
+      <w:r>
+        <w:rPr>
+          <w:rFonts w:ascii="Monaco" w:hAnsi="Monaco"/>
+          <w:color w:val="F79646" w:themeColor="accent6"/>
+          <w:szCs w:val="20"/>
+        </w:rPr>
+        <w:t>png</w:t>
+      </w:r>
+      <w:r>
+        <w:t xml:space="preserve">, or </w:t>
+      </w:r>
+      <w:r>
+        <w:rPr>
+          <w:rFonts w:ascii="Monaco" w:hAnsi="Monaco"/>
+          <w:color w:val="F79646" w:themeColor="accent6"/>
+          <w:szCs w:val="20"/>
+        </w:rPr>
+        <w:t>gif</w:t>
       </w:r>
     </w:p>
     <w:p/>
+    <w:p>
+      <w:pPr>
+        <w:ind w:left="2880" w:hanging="2880"/>
+      </w:pPr>
+      <w:r>
+        <w:rPr>
+          <w:b/>
+        </w:rPr>
+        <w:t>FILE SIZE</w:t>
+      </w:r>
+      <w:r>
+        <w:tab/>
+        <w:t>Small file size is very important! Shoot for 300–500kb. In order to get your files small enough, see the two parameters below.</w:t>
+      </w:r>
+    </w:p>
     <w:p/>
     <w:p>
       <w:pPr>
-        <w:rPr>
-          <w:b/>
-          <w:color w:val="F79646" w:themeColor="accent6"/>
-        </w:rPr>
-      </w:pPr>
-      <w:proofErr w:type="gramStart"/>
-      <w:r>
-        <w:rPr>
-          <w:b/>
-        </w:rPr>
-        <w:t>CLASSES</w:t>
-      </w:r>
-      <w:r>
-        <w:tab/>
-      </w:r>
-      <w:r>
-        <w:tab/>
-      </w:r>
-      <w:r>
-        <w:tab/>
-      </w:r>
-      <w:r>
-        <w:tab/>
-      </w:r>
-      <w:r>
-        <w:rPr>
-          <w:rFonts w:ascii="Monaco" w:hAnsi="Monaco"/>
-          <w:color w:val="F79646" w:themeColor="accent6"/>
-        </w:rPr>
-        <w:t>.thumbnails</w:t>
-      </w:r>
-      <w:proofErr w:type="gramEnd"/>
-      <w:r>
-        <w:rPr>
-          <w:rFonts w:ascii="Monaco" w:hAnsi="Monaco"/>
-          <w:color w:val="F79646" w:themeColor="accent6"/>
-        </w:rPr>
-        <w:t xml:space="preserve"> {</w:t>
-      </w:r>
-    </w:p>
-    <w:p>
-      <w:pPr>
-        <w:rPr>
-          <w:b/>
-        </w:rPr>
-      </w:pPr>
-      <w:r>
-        <w:t>Items used multiple times on</w:t>
-      </w:r>
-      <w:r>
-        <w:tab/>
-      </w:r>
-      <w:r>
-        <w:tab/>
-        <w:t xml:space="preserve">   </w:t>
-      </w:r>
-      <w:r>
-        <w:rPr>
-          <w:rFonts w:ascii="Monaco" w:hAnsi="Monaco"/>
-          <w:color w:val="548DD4" w:themeColor="text2" w:themeTint="99"/>
-        </w:rPr>
-        <w:t>width:</w:t>
-      </w:r>
-      <w:r>
-        <w:rPr>
-          <w:rFonts w:ascii="Monaco" w:hAnsi="Monaco"/>
-        </w:rPr>
-        <w:t xml:space="preserve"> 250</w:t>
-      </w:r>
-      <w:r>
-        <w:rPr>
-          <w:rFonts w:ascii="Monaco" w:hAnsi="Monaco"/>
-        </w:rPr>
-        <w:t>px</w:t>
-      </w:r>
-      <w:proofErr w:type="gramStart"/>
-      <w:r>
-        <w:rPr>
-          <w:rFonts w:ascii="Monaco" w:hAnsi="Monaco"/>
-          <w:color w:val="548DD4" w:themeColor="text2" w:themeTint="99"/>
-        </w:rPr>
-        <w:t>;</w:t>
-      </w:r>
-      <w:proofErr w:type="gramEnd"/>
-    </w:p>
-    <w:p>
-      <w:pPr>
-        <w:rPr>
-          <w:b/>
-        </w:rPr>
-      </w:pPr>
-      <w:proofErr w:type="gramStart"/>
-      <w:r>
-        <w:t>a</w:t>
-      </w:r>
-      <w:proofErr w:type="gramEnd"/>
-      <w:r>
-        <w:t xml:space="preserve"> page; noted by a “.”</w:t>
-      </w:r>
-      <w:r>
-        <w:tab/>
-      </w:r>
-      <w:r>
-        <w:tab/>
-      </w:r>
-      <w:r>
-        <w:tab/>
-      </w:r>
-      <w:r>
-        <w:rPr>
-          <w:rFonts w:ascii="Monaco" w:hAnsi="Monaco"/>
-          <w:color w:val="F79646" w:themeColor="accent6"/>
-        </w:rPr>
-        <w:t>}</w:t>
-      </w:r>
-    </w:p>
-    <w:p/>
-    <w:p/>
-    <w:p>
-      <w:pPr>
-        <w:rPr>
-          <w:b/>
-        </w:rPr>
-      </w:pPr>
-      <w:r>
-        <w:rPr>
-          <w:b/>
-        </w:rPr>
-        <w:t xml:space="preserve">SOME COMMON </w:t>
-      </w:r>
-      <w:proofErr w:type="spellStart"/>
-      <w:r>
-        <w:rPr>
-          <w:b/>
-        </w:rPr>
-        <w:t>CSS</w:t>
-      </w:r>
-      <w:proofErr w:type="spellEnd"/>
-      <w:r>
-        <w:rPr>
-          <w:b/>
-        </w:rPr>
-        <w:t xml:space="preserve"> PROPERTIES</w:t>
-      </w:r>
-    </w:p>
-    <w:p>
-      <w:r>
-        <w:t>While certainly nowhere near exhaustive, here are some common properties:</w:t>
-      </w:r>
-    </w:p>
-    <w:p/>
-    <w:p>
-      <w:pPr>
-        <w:ind w:left="360"/>
-      </w:pPr>
-      <w:proofErr w:type="gramStart"/>
-      <w:r>
-        <w:rPr>
-          <w:rFonts w:ascii="Monaco" w:hAnsi="Monaco"/>
-          <w:color w:val="F79646" w:themeColor="accent6"/>
-        </w:rPr>
-        <w:t>b</w:t>
-      </w:r>
-      <w:r>
-        <w:rPr>
-          <w:rFonts w:ascii="Monaco" w:hAnsi="Monaco"/>
-          <w:color w:val="F79646" w:themeColor="accent6"/>
-        </w:rPr>
-        <w:t>ackground</w:t>
-      </w:r>
-      <w:proofErr w:type="gramEnd"/>
-      <w:r>
-        <w:tab/>
-        <w:t>color or image</w:t>
-      </w:r>
-      <w:r>
-        <w:tab/>
-      </w:r>
-      <w:r>
-        <w:tab/>
-      </w:r>
-      <w:r>
-        <w:rPr>
-          <w:rFonts w:ascii="Monaco" w:hAnsi="Monaco"/>
-          <w:color w:val="F79646" w:themeColor="accent6"/>
-        </w:rPr>
-        <w:t>width</w:t>
-      </w:r>
-      <w:r>
-        <w:rPr>
-          <w:rFonts w:ascii="Monaco" w:hAnsi="Monaco"/>
-          <w:color w:val="F79646" w:themeColor="accent6"/>
-        </w:rPr>
-        <w:t>/height</w:t>
-      </w:r>
-      <w:r>
-        <w:tab/>
-        <w:t>defines size of elements</w:t>
-      </w:r>
-    </w:p>
-    <w:p>
-      <w:pPr>
-        <w:ind w:left="360"/>
-        <w:rPr>
-          <w:rFonts w:ascii="Monaco" w:hAnsi="Monaco"/>
-        </w:rPr>
-      </w:pPr>
-    </w:p>
-    <w:p>
-      <w:pPr>
-        <w:ind w:firstLine="360"/>
-      </w:pPr>
-      <w:proofErr w:type="gramStart"/>
-      <w:r>
-        <w:rPr>
-          <w:rFonts w:ascii="Monaco" w:hAnsi="Monaco"/>
-          <w:color w:val="F79646" w:themeColor="accent6"/>
-        </w:rPr>
-        <w:t>f</w:t>
-      </w:r>
-      <w:r>
-        <w:rPr>
-          <w:rFonts w:ascii="Monaco" w:hAnsi="Monaco"/>
-          <w:color w:val="F79646" w:themeColor="accent6"/>
-        </w:rPr>
-        <w:t>ont</w:t>
-      </w:r>
-      <w:proofErr w:type="gramEnd"/>
-      <w:r>
-        <w:rPr>
-          <w:rFonts w:ascii="Monaco" w:hAnsi="Monaco"/>
-          <w:color w:val="F79646" w:themeColor="accent6"/>
-        </w:rPr>
-        <w:t>-family</w:t>
-      </w:r>
-      <w:r>
-        <w:tab/>
-        <w:t>font to use</w:t>
-      </w:r>
-      <w:r>
-        <w:tab/>
-      </w:r>
-      <w:r>
-        <w:tab/>
-      </w:r>
-      <w:r>
-        <w:rPr>
-          <w:rFonts w:ascii="Monaco" w:hAnsi="Monaco"/>
-          <w:color w:val="F79646" w:themeColor="accent6"/>
-        </w:rPr>
-        <w:t>text-align</w:t>
-      </w:r>
-      <w:r>
-        <w:tab/>
-      </w:r>
-      <w:r>
-        <w:tab/>
-      </w:r>
-      <w:r>
-        <w:t>left, center, right</w:t>
-      </w:r>
-      <w:r>
-        <w:tab/>
-      </w:r>
-      <w:r>
-        <w:t>, justify</w:t>
-      </w:r>
-      <w:r>
-        <w:tab/>
-      </w:r>
-    </w:p>
-    <w:p>
-      <w:pPr>
-        <w:ind w:left="360"/>
-        <w:rPr>
-          <w:rFonts w:ascii="Monaco" w:hAnsi="Monaco"/>
-          <w:color w:val="F79646" w:themeColor="accent6"/>
-        </w:rPr>
-      </w:pPr>
-    </w:p>
-    <w:p>
-      <w:pPr>
-        <w:ind w:left="360"/>
-      </w:pPr>
-      <w:proofErr w:type="gramStart"/>
-      <w:r>
-        <w:rPr>
-          <w:rFonts w:ascii="Monaco" w:hAnsi="Monaco"/>
-          <w:color w:val="F79646" w:themeColor="accent6"/>
-        </w:rPr>
-        <w:t>f</w:t>
-      </w:r>
-      <w:r>
-        <w:rPr>
-          <w:rFonts w:ascii="Monaco" w:hAnsi="Monaco"/>
-          <w:color w:val="F79646" w:themeColor="accent6"/>
-        </w:rPr>
-        <w:t>ont</w:t>
-      </w:r>
-      <w:proofErr w:type="gramEnd"/>
-      <w:r>
-        <w:rPr>
-          <w:rFonts w:ascii="Monaco" w:hAnsi="Monaco"/>
-          <w:color w:val="F79646" w:themeColor="accent6"/>
-        </w:rPr>
-        <w:t>-size</w:t>
-      </w:r>
-      <w:r>
-        <w:tab/>
-        <w:t>in pixels</w:t>
-      </w:r>
-      <w:r>
-        <w:t xml:space="preserve"> or ems</w:t>
-      </w:r>
-      <w:r>
-        <w:tab/>
-      </w:r>
-      <w:r>
-        <w:tab/>
-      </w:r>
-      <w:r>
-        <w:rPr>
-          <w:rFonts w:ascii="Monaco" w:hAnsi="Monaco"/>
-          <w:color w:val="F79646" w:themeColor="accent6"/>
-        </w:rPr>
-        <w:t>b</w:t>
-      </w:r>
-      <w:r>
-        <w:rPr>
-          <w:rFonts w:ascii="Monaco" w:hAnsi="Monaco"/>
-          <w:color w:val="F79646" w:themeColor="accent6"/>
-        </w:rPr>
-        <w:t>order</w:t>
-      </w:r>
-      <w:r>
-        <w:tab/>
-      </w:r>
-      <w:r>
-        <w:tab/>
-      </w:r>
-      <w:r>
-        <w:t>around an element</w:t>
-      </w:r>
-    </w:p>
-    <w:p>
-      <w:pPr>
-        <w:ind w:left="360"/>
-        <w:rPr>
-          <w:rFonts w:ascii="Monaco" w:hAnsi="Monaco"/>
-          <w:color w:val="F79646" w:themeColor="accent6"/>
-        </w:rPr>
-      </w:pPr>
-    </w:p>
-    <w:p>
-      <w:pPr>
-        <w:ind w:left="360"/>
-      </w:pPr>
-      <w:proofErr w:type="gramStart"/>
-      <w:r>
-        <w:rPr>
-          <w:rFonts w:ascii="Monaco" w:hAnsi="Monaco"/>
-          <w:color w:val="F79646" w:themeColor="accent6"/>
-        </w:rPr>
-        <w:t>c</w:t>
-      </w:r>
-      <w:r>
-        <w:rPr>
-          <w:rFonts w:ascii="Monaco" w:hAnsi="Monaco"/>
-          <w:color w:val="F79646" w:themeColor="accent6"/>
-        </w:rPr>
-        <w:t>olor</w:t>
-      </w:r>
-      <w:proofErr w:type="gramEnd"/>
-      <w:r>
-        <w:tab/>
-      </w:r>
-      <w:r>
-        <w:tab/>
-        <w:t>font color</w:t>
-      </w:r>
-      <w:r>
-        <w:tab/>
-      </w:r>
-      <w:r>
-        <w:tab/>
-      </w:r>
-      <w:r>
-        <w:rPr>
-          <w:rFonts w:ascii="Monaco" w:hAnsi="Monaco"/>
-          <w:color w:val="F79646" w:themeColor="accent6"/>
-        </w:rPr>
-        <w:t>text-</w:t>
-      </w:r>
-      <w:r>
-        <w:rPr>
-          <w:rFonts w:ascii="Monaco" w:hAnsi="Monaco"/>
-          <w:color w:val="F79646" w:themeColor="accent6"/>
-        </w:rPr>
-        <w:tab/>
-      </w:r>
-      <w:r>
-        <w:rPr>
-          <w:rFonts w:ascii="Monaco" w:hAnsi="Monaco"/>
-        </w:rPr>
-        <w:tab/>
-      </w:r>
-      <w:r>
-        <w:rPr>
-          <w:rFonts w:ascii="Monaco" w:hAnsi="Monaco"/>
-        </w:rPr>
-        <w:tab/>
-      </w:r>
-      <w:r>
-        <w:t xml:space="preserve">underline, none, </w:t>
-      </w:r>
-      <w:proofErr w:type="spellStart"/>
-      <w:r>
-        <w:t>etc</w:t>
-      </w:r>
-      <w:proofErr w:type="spellEnd"/>
-    </w:p>
-    <w:p>
-      <w:pPr>
-        <w:ind w:left="3960" w:firstLine="360"/>
-      </w:pPr>
-      <w:proofErr w:type="gramStart"/>
-      <w:r>
-        <w:rPr>
-          <w:rFonts w:ascii="Monaco" w:hAnsi="Monaco"/>
-          <w:color w:val="F79646" w:themeColor="accent6"/>
-        </w:rPr>
-        <w:t>decoration</w:t>
-      </w:r>
-      <w:proofErr w:type="gramEnd"/>
-      <w:r>
-        <w:rPr>
-          <w:rFonts w:ascii="Monaco" w:hAnsi="Monaco"/>
-        </w:rPr>
-        <w:tab/>
-      </w:r>
-      <w:r>
-        <w:rPr>
-          <w:rFonts w:ascii="Monaco" w:hAnsi="Monaco"/>
-        </w:rPr>
-        <w:tab/>
-      </w:r>
-      <w:r>
-        <w:t>most-used for links</w:t>
-      </w:r>
-      <w:r>
-        <w:tab/>
+        <w:ind w:left="2880" w:hanging="2880"/>
+      </w:pPr>
+      <w:r>
+        <w:rPr>
+          <w:b/>
+        </w:rPr>
+        <w:t>RESOLUTION</w:t>
+      </w:r>
+      <w:r>
+        <w:tab/>
+        <w:t>Most monitors can only display 72 pixels-per-inch (ppi), so resizing your images to that resolution is important for creating smaller files.</w:t>
+      </w:r>
+    </w:p>
+    <w:p>
+      <w:pPr>
+        <w:ind w:left="2880" w:hanging="2880"/>
+      </w:pPr>
+    </w:p>
+    <w:p>
+      <w:pPr>
+        <w:ind w:left="2880" w:hanging="2880"/>
+      </w:pPr>
+      <w:r>
+        <w:rPr>
+          <w:b/>
+        </w:rPr>
+        <w:t>DIMENSIONS</w:t>
+      </w:r>
+      <w:r>
+        <w:tab/>
+        <w:t>We’ve been measuring most layout elements by pixels, so resizing your images to be no larger than necessary will help reduce file size.</w:t>
+      </w:r>
+    </w:p>
+    <w:p>
+      <w:pPr>
+        <w:ind w:left="2880" w:hanging="2880"/>
+      </w:pPr>
+    </w:p>
+    <w:p>
+      <w:pPr>
+        <w:ind w:left="2880" w:hanging="2880"/>
+      </w:pPr>
+      <w:r>
+        <w:rPr>
+          <w:b/>
+        </w:rPr>
+        <w:t>COMPRESS!</w:t>
+      </w:r>
+      <w:r>
+        <w:tab/>
+        <w:t xml:space="preserve">If possible, save your images using Photoshop’s </w:t>
+      </w:r>
+      <w:r>
+        <w:rPr>
+          <w:rFonts w:ascii="Monaco" w:hAnsi="Monaco"/>
+          <w:color w:val="F79646" w:themeColor="accent6"/>
+        </w:rPr>
+        <w:t>File &gt; Save for Web…</w:t>
+      </w:r>
+      <w:r>
+        <w:t xml:space="preserve"> option to compress your images.</w:t>
       </w:r>
     </w:p>
     <w:p/>
@@ -1907,27 +3036,11 @@
         <w:rPr>
           <w:b/>
         </w:rPr>
-        <w:t xml:space="preserve">VISUAL </w:t>
-      </w:r>
-      <w:proofErr w:type="spellStart"/>
-      <w:r>
-        <w:rPr>
-          <w:b/>
-        </w:rPr>
-        <w:t>QUICKSTART</w:t>
-      </w:r>
-      <w:proofErr w:type="spellEnd"/>
-      <w:r>
-        <w:tab/>
-        <w:t xml:space="preserve">This series by </w:t>
-      </w:r>
-      <w:proofErr w:type="spellStart"/>
-      <w:r>
-        <w:t>Peachpit</w:t>
-      </w:r>
-      <w:proofErr w:type="spellEnd"/>
-      <w:r>
-        <w:t xml:space="preserve"> Press is excellent without being too </w:t>
+        <w:t>VISUAL QUICKSTART</w:t>
+      </w:r>
+      <w:r>
+        <w:tab/>
+        <w:t xml:space="preserve">This series by Peachpit Press is excellent without being too </w:t>
       </w:r>
     </w:p>
     <w:p>
@@ -1953,20 +3066,12 @@
         <w:rPr>
           <w:i/>
         </w:rPr>
-        <w:t xml:space="preserve">HTML And </w:t>
-      </w:r>
-      <w:proofErr w:type="spellStart"/>
+        <w:t>HTML And CSS</w:t>
+      </w:r>
       <w:r>
         <w:rPr>
           <w:i/>
         </w:rPr>
-        <w:t>CSS</w:t>
-      </w:r>
-      <w:proofErr w:type="spellEnd"/>
-      <w:r>
-        <w:rPr>
-          <w:i/>
-        </w:rPr>
         <w:t xml:space="preserve"> </w:t>
       </w:r>
       <w:r>
@@ -1976,8 +3081,40 @@
         <w:t>.</w:t>
       </w:r>
     </w:p>
+    <w:p>
+      <w:pPr>
+        <w:ind w:left="2880" w:hanging="2880"/>
+      </w:pPr>
+    </w:p>
+    <w:p>
+      <w:pPr>
+        <w:ind w:left="2880" w:hanging="2880"/>
+      </w:pPr>
+      <w:r>
+        <w:rPr>
+          <w:b/>
+        </w:rPr>
+        <w:t xml:space="preserve">FIND </w:t>
+      </w:r>
+      <w:r>
+        <w:rPr>
+          <w:b/>
+        </w:rPr>
+        <w:t xml:space="preserve">SOME </w:t>
+      </w:r>
+      <w:r>
+        <w:rPr>
+          <w:b/>
+        </w:rPr>
+        <w:t>OTHERS?</w:t>
+      </w:r>
+      <w:r>
+        <w:tab/>
+        <w:t>Let me know and I’ll add them to this list!</w:t>
+      </w:r>
+    </w:p>
     <w:sectPr>
-      <w:footerReference w:type="default" r:id="rId9"/>
+      <w:footerReference w:type="default" r:id="rId10"/>
       <w:pgSz w:w="12240" w:h="15840"/>
       <w:pgMar w:top="1440" w:right="1800" w:bottom="1440" w:left="1800" w:header="720" w:footer="720" w:gutter="0"/>
       <w:cols w:space="720"/>
@@ -2039,18 +3176,8 @@
         <w:sz w:val="16"/>
       </w:rPr>
       <w:tab/>
-      <w:t>@</w:t>
+      <w:t>@arttechstevens</w:t>
     </w:r>
-    <w:proofErr w:type="spellStart"/>
-    <w:r>
-      <w:rPr>
-        <w:rFonts w:ascii="Helvetica Neue" w:hAnsi="Helvetica Neue"/>
-        <w:color w:val="808080" w:themeColor="background1" w:themeShade="80"/>
-        <w:sz w:val="16"/>
-      </w:rPr>
-      <w:t>arttechstevens</w:t>
-    </w:r>
-    <w:proofErr w:type="spellEnd"/>
   </w:p>
 </w:ftr>
 </file>
@@ -3281,4 +4408,16 @@
   </a:objectDefaults>
   <a:extraClrSchemeLst/>
 </a:theme>
+</file>
+
+<file path=customXml/item1.xml><?xml version="1.0" encoding="utf-8"?>
+<b:Sources xmlns:b="http://schemas.openxmlformats.org/officeDocument/2006/bibliography" xmlns="http://schemas.openxmlformats.org/officeDocument/2006/bibliography" SelectedStyle="/APA.XSL" StyleName="APA"/>
+</file>
+
+<file path=customXml/itemProps1.xml><?xml version="1.0" encoding="utf-8"?>
+<ds:datastoreItem xmlns:ds="http://schemas.openxmlformats.org/officeDocument/2006/customXml" ds:itemID="{39B5E431-D544-AC4B-B61E-5CEC2A7A81A2}">
+  <ds:schemaRefs>
+    <ds:schemaRef ds:uri="http://schemas.openxmlformats.org/officeDocument/2006/bibliography"/>
+  </ds:schemaRefs>
+</ds:datastoreItem>
 </file>
</xml_diff>